<commit_message>
Actualización - Plan de Iteración
</commit_message>
<xml_diff>
--- a/Construcción/Plan de Iteración 4   - Construccion.docx
+++ b/Construcción/Plan de Iteración 4   - Construccion.docx
@@ -2110,10 +2110,7 @@
               <w:pStyle w:val="PSI-Normal"/>
             </w:pPr>
             <w:r>
-              <w:t>20</w:t>
-            </w:r>
-            <w:r>
-              <w:t>/11/18</w:t>
+              <w:t>20/11/18</w:t>
             </w:r>
           </w:p>
         </w:tc>
@@ -2127,10 +2124,7 @@
               <w:pStyle w:val="PSI-Normal"/>
             </w:pPr>
             <w:r>
-              <w:t>20</w:t>
-            </w:r>
-            <w:r>
-              <w:t>/11/18</w:t>
+              <w:t>20/11/18</w:t>
             </w:r>
           </w:p>
         </w:tc>
@@ -2186,10 +2180,7 @@
               <w:pStyle w:val="PSI-Normal"/>
             </w:pPr>
             <w:r>
-              <w:t>21</w:t>
-            </w:r>
-            <w:r>
-              <w:t>/11/18</w:t>
+              <w:t>21/11/18</w:t>
             </w:r>
           </w:p>
         </w:tc>
@@ -2203,10 +2194,7 @@
               <w:pStyle w:val="PSI-Normal"/>
             </w:pPr>
             <w:r>
-              <w:t>22</w:t>
-            </w:r>
-            <w:r>
-              <w:t>/11/18</w:t>
+              <w:t>22/11/18</w:t>
             </w:r>
           </w:p>
         </w:tc>
@@ -2262,10 +2250,7 @@
               <w:pStyle w:val="PSI-Normal"/>
             </w:pPr>
             <w:r>
-              <w:t>21</w:t>
-            </w:r>
-            <w:r>
-              <w:t>/11/18</w:t>
+              <w:t>21/11/18</w:t>
             </w:r>
           </w:p>
         </w:tc>
@@ -2279,10 +2264,7 @@
               <w:pStyle w:val="PSI-Normal"/>
             </w:pPr>
             <w:r>
-              <w:t>25</w:t>
-            </w:r>
-            <w:r>
-              <w:t>/11/18</w:t>
+              <w:t>25/11/18</w:t>
             </w:r>
           </w:p>
         </w:tc>
@@ -2338,10 +2320,7 @@
               <w:pStyle w:val="PSI-Normal"/>
             </w:pPr>
             <w:r>
-              <w:t>21</w:t>
-            </w:r>
-            <w:r>
-              <w:t>/11/18</w:t>
+              <w:t>21/11/18</w:t>
             </w:r>
           </w:p>
         </w:tc>
@@ -2355,10 +2334,7 @@
               <w:pStyle w:val="PSI-Normal"/>
             </w:pPr>
             <w:r>
-              <w:t>25/</w:t>
-            </w:r>
-            <w:r>
-              <w:t>11/18</w:t>
+              <w:t>25/11/18</w:t>
             </w:r>
           </w:p>
         </w:tc>
@@ -2377,13 +2353,7 @@
               <w:pStyle w:val="PSI-Normal"/>
             </w:pPr>
             <w:r>
-              <w:t xml:space="preserve">Especificación de CU </w:t>
-            </w:r>
-            <w:r>
-              <w:t>Generar PDF</w:t>
-            </w:r>
-            <w:r>
-              <w:t xml:space="preserve"> Programa</w:t>
+              <w:t>Especificación de CU Generar PDF Programa</w:t>
             </w:r>
           </w:p>
         </w:tc>
@@ -2420,10 +2390,7 @@
               <w:pStyle w:val="PSI-Normal"/>
             </w:pPr>
             <w:r>
-              <w:t>21</w:t>
-            </w:r>
-            <w:r>
-              <w:t>/11/18</w:t>
+              <w:t>21/11/18</w:t>
             </w:r>
           </w:p>
         </w:tc>
@@ -2437,10 +2404,7 @@
               <w:pStyle w:val="PSI-Normal"/>
             </w:pPr>
             <w:r>
-              <w:t>23</w:t>
-            </w:r>
-            <w:r>
-              <w:t>/11/18</w:t>
+              <w:t>23/11/18</w:t>
             </w:r>
           </w:p>
         </w:tc>
@@ -2496,10 +2460,7 @@
               <w:pStyle w:val="PSI-Normal"/>
             </w:pPr>
             <w:r>
-              <w:t>23</w:t>
-            </w:r>
-            <w:r>
-              <w:t>/11/18</w:t>
+              <w:t>23/11/18</w:t>
             </w:r>
           </w:p>
         </w:tc>
@@ -2513,10 +2474,7 @@
               <w:pStyle w:val="PSI-Normal"/>
             </w:pPr>
             <w:r>
-              <w:t>23</w:t>
-            </w:r>
-            <w:r>
-              <w:t>/11/18</w:t>
+              <w:t>23/11/18</w:t>
             </w:r>
           </w:p>
         </w:tc>
@@ -2572,10 +2530,7 @@
               <w:pStyle w:val="PSI-Normal"/>
             </w:pPr>
             <w:r>
-              <w:t>24</w:t>
-            </w:r>
-            <w:r>
-              <w:t>/11/18</w:t>
+              <w:t>24/11/18</w:t>
             </w:r>
           </w:p>
         </w:tc>
@@ -2589,10 +2544,7 @@
               <w:pStyle w:val="PSI-Normal"/>
             </w:pPr>
             <w:r>
-              <w:t>26</w:t>
-            </w:r>
-            <w:r>
-              <w:t>/11/18</w:t>
+              <w:t>26/11/18</w:t>
             </w:r>
           </w:p>
         </w:tc>
@@ -2751,10 +2703,7 @@
               <w:pStyle w:val="PSI-Normal"/>
             </w:pPr>
             <w:r>
-              <w:t>Codificación de CU Visualizar Program</w:t>
-            </w:r>
-            <w:r>
-              <w:t>a</w:t>
+              <w:t>Codificación de CU Visualizar Programa</w:t>
             </w:r>
           </w:p>
         </w:tc>
@@ -2824,13 +2773,7 @@
               <w:pStyle w:val="PSI-Normal"/>
             </w:pPr>
             <w:r>
-              <w:t xml:space="preserve">Especificación de CU </w:t>
-            </w:r>
-            <w:r>
-              <w:t>Filtrado y Visualización de Programas (móvil)</w:t>
-            </w:r>
-            <w:r>
-              <w:t xml:space="preserve"> </w:t>
+              <w:t xml:space="preserve">Especificación de CU Filtrado y Visualización de Programas (móvil) </w:t>
             </w:r>
           </w:p>
         </w:tc>
@@ -2900,13 +2843,7 @@
               <w:pStyle w:val="PSI-Normal"/>
             </w:pPr>
             <w:r>
-              <w:t>Diagramas del CU</w:t>
-            </w:r>
-            <w:r>
-              <w:t xml:space="preserve"> </w:t>
-            </w:r>
-            <w:r>
-              <w:t>Filtrado y Visualización de Programas (móvil)</w:t>
+              <w:t>Diagramas del CU Filtrado y Visualización de Programas (móvil)</w:t>
             </w:r>
           </w:p>
         </w:tc>
@@ -3083,10 +3020,7 @@
               <w:pStyle w:val="PSI-Normal"/>
             </w:pPr>
             <w:r>
-              <w:t>2</w:t>
-            </w:r>
-            <w:r>
-              <w:t>6/11/18</w:t>
+              <w:t>26/11/18</w:t>
             </w:r>
           </w:p>
         </w:tc>
@@ -3100,10 +3034,7 @@
               <w:pStyle w:val="PSI-Normal"/>
             </w:pPr>
             <w:r>
-              <w:t>27</w:t>
-            </w:r>
-            <w:r>
-              <w:t>/11/18</w:t>
+              <w:t>27/11/18</w:t>
             </w:r>
           </w:p>
         </w:tc>
@@ -3212,18 +3143,606 @@
     </w:p>
     <w:p>
       <w:pPr>
-        <w:pStyle w:val="PSI-Ttulo1"/>
+        <w:pStyle w:val="PSI-Normal"/>
       </w:pPr>
     </w:p>
     <w:p>
       <w:pPr>
+        <w:pStyle w:val="PSI-Ttulo2"/>
+      </w:pPr>
+      <w:r>
+        <w:t>Planificación etapa final de la iteración – fin de cuatrimestre:</w:t>
+      </w:r>
+    </w:p>
+    <w:tbl>
+      <w:tblPr>
+        <w:tblStyle w:val="Tablaconcuadrcula"/>
+        <w:tblW w:w="9820" w:type="dxa"/>
+        <w:jc w:val="center"/>
+        <w:tblLayout w:type="fixed"/>
+        <w:tblLook w:val="01E0" w:firstRow="1" w:lastRow="1" w:firstColumn="1" w:lastColumn="1" w:noHBand="0" w:noVBand="0"/>
+      </w:tblPr>
+      <w:tblGrid>
+        <w:gridCol w:w="6980"/>
+        <w:gridCol w:w="2840"/>
+      </w:tblGrid>
+      <w:tr>
+        <w:trPr>
+          <w:jc w:val="center"/>
+        </w:trPr>
+        <w:tc>
+          <w:tcPr>
+            <w:tcW w:w="4395" w:type="dxa"/>
+            <w:shd w:val="clear" w:color="auto" w:fill="E6E6E6"/>
+            <w:vAlign w:val="center"/>
+          </w:tcPr>
+          <w:p>
+            <w:pPr>
+              <w:pStyle w:val="PSI-Normal"/>
+              <w:jc w:val="center"/>
+              <w:rPr>
+                <w:sz w:val="24"/>
+                <w:szCs w:val="24"/>
+              </w:rPr>
+            </w:pPr>
+            <w:r>
+              <w:rPr>
+                <w:sz w:val="24"/>
+                <w:szCs w:val="24"/>
+              </w:rPr>
+              <w:t>Nombre de la Tarea</w:t>
+            </w:r>
+          </w:p>
+        </w:tc>
+        <w:tc>
+          <w:tcPr>
+            <w:tcW w:w="1788" w:type="dxa"/>
+            <w:shd w:val="clear" w:color="auto" w:fill="E6E6E6"/>
+          </w:tcPr>
+          <w:p>
+            <w:pPr>
+              <w:pStyle w:val="PSI-Normal"/>
+              <w:jc w:val="center"/>
+              <w:rPr>
+                <w:sz w:val="24"/>
+                <w:szCs w:val="24"/>
+              </w:rPr>
+            </w:pPr>
+            <w:r>
+              <w:rPr>
+                <w:sz w:val="24"/>
+                <w:szCs w:val="24"/>
+              </w:rPr>
+              <w:t>Responsable</w:t>
+            </w:r>
+          </w:p>
+        </w:tc>
+      </w:tr>
+      <w:tr>
+        <w:trPr>
+          <w:jc w:val="center"/>
+        </w:trPr>
+        <w:tc>
+          <w:tcPr>
+            <w:tcW w:w="4395" w:type="dxa"/>
+            <w:vAlign w:val="center"/>
+          </w:tcPr>
+          <w:p>
+            <w:pPr>
+              <w:pStyle w:val="PSI-Normal"/>
+            </w:pPr>
+            <w:r>
+              <w:t>Revisión de especificación, diagrama e implementación de CU Generar PDF</w:t>
+            </w:r>
+          </w:p>
+        </w:tc>
+        <w:tc>
+          <w:tcPr>
+            <w:tcW w:w="1788" w:type="dxa"/>
+          </w:tcPr>
+          <w:p>
+            <w:pPr>
+              <w:pStyle w:val="PSI-Normal"/>
+            </w:pPr>
+            <w:r>
+              <w:t>Francisco Estrada</w:t>
+            </w:r>
+          </w:p>
+        </w:tc>
+      </w:tr>
+      <w:tr>
+        <w:trPr>
+          <w:jc w:val="center"/>
+        </w:trPr>
+        <w:tc>
+          <w:tcPr>
+            <w:tcW w:w="4395" w:type="dxa"/>
+            <w:vAlign w:val="center"/>
+          </w:tcPr>
+          <w:p>
+            <w:pPr>
+              <w:pStyle w:val="PSI-Normal"/>
+            </w:pPr>
+            <w:r>
+              <w:t>Revisión de diagramas en CU previamente implementados</w:t>
+            </w:r>
+          </w:p>
+        </w:tc>
+        <w:tc>
+          <w:tcPr>
+            <w:tcW w:w="1788" w:type="dxa"/>
+          </w:tcPr>
+          <w:p>
+            <w:pPr>
+              <w:pStyle w:val="PSI-Normal"/>
+            </w:pPr>
+            <w:r>
+              <w:t>Francisco Estrada</w:t>
+            </w:r>
+          </w:p>
+        </w:tc>
+      </w:tr>
+      <w:tr>
+        <w:trPr>
+          <w:jc w:val="center"/>
+        </w:trPr>
+        <w:tc>
+          <w:tcPr>
+            <w:tcW w:w="4395" w:type="dxa"/>
+            <w:vAlign w:val="center"/>
+          </w:tcPr>
+          <w:p>
+            <w:pPr>
+              <w:pStyle w:val="PSI-Normal"/>
+            </w:pPr>
+            <w:r>
+              <w:t>Gestión y Análisis de Riesgos</w:t>
+            </w:r>
+            <w:r>
+              <w:t xml:space="preserve"> (incluyendo riesgos a futuro)</w:t>
+            </w:r>
+          </w:p>
+        </w:tc>
+        <w:tc>
+          <w:tcPr>
+            <w:tcW w:w="1788" w:type="dxa"/>
+          </w:tcPr>
+          <w:p>
+            <w:pPr>
+              <w:pStyle w:val="PSI-Normal"/>
+            </w:pPr>
+            <w:r>
+              <w:t>Francisco Estrada</w:t>
+            </w:r>
+          </w:p>
+        </w:tc>
+      </w:tr>
+      <w:tr>
+        <w:trPr>
+          <w:jc w:val="center"/>
+        </w:trPr>
+        <w:tc>
+          <w:tcPr>
+            <w:tcW w:w="4395" w:type="dxa"/>
+            <w:vAlign w:val="center"/>
+          </w:tcPr>
+          <w:p>
+            <w:pPr>
+              <w:pStyle w:val="PSI-Normal"/>
+            </w:pPr>
+            <w:r>
+              <w:t xml:space="preserve">Finalización del CU Visualizar </w:t>
+            </w:r>
+            <w:proofErr w:type="gramStart"/>
+            <w:r>
+              <w:t>Programa  PDF</w:t>
+            </w:r>
+            <w:proofErr w:type="gramEnd"/>
+          </w:p>
+        </w:tc>
+        <w:tc>
+          <w:tcPr>
+            <w:tcW w:w="1788" w:type="dxa"/>
+          </w:tcPr>
+          <w:p>
+            <w:pPr>
+              <w:pStyle w:val="PSI-Normal"/>
+            </w:pPr>
+            <w:r>
+              <w:t>Francisco Estrada</w:t>
+            </w:r>
+          </w:p>
+        </w:tc>
+      </w:tr>
+      <w:tr>
+        <w:trPr>
+          <w:jc w:val="center"/>
+        </w:trPr>
+        <w:tc>
+          <w:tcPr>
+            <w:tcW w:w="4395" w:type="dxa"/>
+            <w:vAlign w:val="center"/>
+          </w:tcPr>
+          <w:p>
+            <w:pPr>
+              <w:pStyle w:val="PSI-Normal"/>
+            </w:pPr>
+            <w:r>
+              <w:t>Plan de Pruebas</w:t>
+            </w:r>
+          </w:p>
+        </w:tc>
+        <w:tc>
+          <w:tcPr>
+            <w:tcW w:w="1788" w:type="dxa"/>
+          </w:tcPr>
+          <w:p>
+            <w:pPr>
+              <w:pStyle w:val="PSI-Normal"/>
+            </w:pPr>
+            <w:r>
+              <w:t>Nicolás Sartini</w:t>
+            </w:r>
+          </w:p>
+        </w:tc>
+      </w:tr>
+      <w:tr>
+        <w:trPr>
+          <w:jc w:val="center"/>
+        </w:trPr>
+        <w:tc>
+          <w:tcPr>
+            <w:tcW w:w="4395" w:type="dxa"/>
+            <w:vAlign w:val="center"/>
+          </w:tcPr>
+          <w:p>
+            <w:pPr>
+              <w:pStyle w:val="PSI-Normal"/>
+            </w:pPr>
+            <w:r>
+              <w:t>Arquitectura del sistema</w:t>
+            </w:r>
+          </w:p>
+        </w:tc>
+        <w:tc>
+          <w:tcPr>
+            <w:tcW w:w="1788" w:type="dxa"/>
+          </w:tcPr>
+          <w:p>
+            <w:pPr>
+              <w:pStyle w:val="PSI-Normal"/>
+            </w:pPr>
+            <w:r>
+              <w:t>Nicolás Sartini</w:t>
+            </w:r>
+          </w:p>
+        </w:tc>
+      </w:tr>
+      <w:tr>
+        <w:trPr>
+          <w:jc w:val="center"/>
+        </w:trPr>
+        <w:tc>
+          <w:tcPr>
+            <w:tcW w:w="4395" w:type="dxa"/>
+            <w:vAlign w:val="center"/>
+          </w:tcPr>
+          <w:p>
+            <w:pPr>
+              <w:pStyle w:val="PSI-Normal"/>
+            </w:pPr>
+            <w:r>
+              <w:t xml:space="preserve">Revisión de especificación, diagrama e implementación de </w:t>
+            </w:r>
+            <w:r>
+              <w:t>aplicación móvil</w:t>
+            </w:r>
+          </w:p>
+        </w:tc>
+        <w:tc>
+          <w:tcPr>
+            <w:tcW w:w="1788" w:type="dxa"/>
+          </w:tcPr>
+          <w:p>
+            <w:pPr>
+              <w:pStyle w:val="PSI-Normal"/>
+            </w:pPr>
+            <w:r>
+              <w:t>Fabricio González</w:t>
+            </w:r>
+          </w:p>
+        </w:tc>
+      </w:tr>
+      <w:tr>
+        <w:trPr>
+          <w:jc w:val="center"/>
+        </w:trPr>
+        <w:tc>
+          <w:tcPr>
+            <w:tcW w:w="4395" w:type="dxa"/>
+            <w:vAlign w:val="center"/>
+          </w:tcPr>
+          <w:p>
+            <w:pPr>
+              <w:pStyle w:val="PSI-Normal"/>
+            </w:pPr>
+            <w:r>
+              <w:t>Revisión de GUI de aplicación móvil</w:t>
+            </w:r>
+          </w:p>
+        </w:tc>
+        <w:tc>
+          <w:tcPr>
+            <w:tcW w:w="1788" w:type="dxa"/>
+          </w:tcPr>
+          <w:p>
+            <w:pPr>
+              <w:pStyle w:val="PSI-Normal"/>
+            </w:pPr>
+            <w:r>
+              <w:t>Fabricio González</w:t>
+            </w:r>
+          </w:p>
+        </w:tc>
+      </w:tr>
+      <w:tr>
+        <w:trPr>
+          <w:jc w:val="center"/>
+        </w:trPr>
+        <w:tc>
+          <w:tcPr>
+            <w:tcW w:w="4395" w:type="dxa"/>
+            <w:vAlign w:val="center"/>
+          </w:tcPr>
+          <w:p>
+            <w:pPr>
+              <w:pStyle w:val="PSI-Normal"/>
+            </w:pPr>
+            <w:r>
+              <w:t>Planificación a largo plazo para finalización de proyecto</w:t>
+            </w:r>
+          </w:p>
+        </w:tc>
+        <w:tc>
+          <w:tcPr>
+            <w:tcW w:w="1788" w:type="dxa"/>
+          </w:tcPr>
+          <w:p>
+            <w:pPr>
+              <w:pStyle w:val="PSI-Normal"/>
+            </w:pPr>
+            <w:r>
+              <w:t>Fabricio González</w:t>
+            </w:r>
+          </w:p>
+        </w:tc>
+      </w:tr>
+      <w:tr>
+        <w:trPr>
+          <w:jc w:val="center"/>
+        </w:trPr>
+        <w:tc>
+          <w:tcPr>
+            <w:tcW w:w="4395" w:type="dxa"/>
+            <w:vAlign w:val="center"/>
+          </w:tcPr>
+          <w:p>
+            <w:pPr>
+              <w:pStyle w:val="PSI-Normal"/>
+            </w:pPr>
+            <w:r>
+              <w:t>Armado de presentación para martes 27/11</w:t>
+            </w:r>
+          </w:p>
+        </w:tc>
+        <w:tc>
+          <w:tcPr>
+            <w:tcW w:w="1788" w:type="dxa"/>
+          </w:tcPr>
+          <w:p>
+            <w:pPr>
+              <w:pStyle w:val="PSI-Normal"/>
+            </w:pPr>
+            <w:r>
+              <w:t>Fabricio González</w:t>
+            </w:r>
+          </w:p>
+        </w:tc>
+      </w:tr>
+      <w:tr>
+        <w:trPr>
+          <w:jc w:val="center"/>
+        </w:trPr>
+        <w:tc>
+          <w:tcPr>
+            <w:tcW w:w="4395" w:type="dxa"/>
+            <w:vAlign w:val="center"/>
+          </w:tcPr>
+          <w:p>
+            <w:pPr>
+              <w:pStyle w:val="PSI-Normal"/>
+            </w:pPr>
+            <w:r>
+              <w:t>Estimación</w:t>
+            </w:r>
+          </w:p>
+        </w:tc>
+        <w:tc>
+          <w:tcPr>
+            <w:tcW w:w="1788" w:type="dxa"/>
+          </w:tcPr>
+          <w:p>
+            <w:pPr>
+              <w:pStyle w:val="PSI-Normal"/>
+            </w:pPr>
+            <w:r>
+              <w:t>Fabricio González</w:t>
+            </w:r>
+          </w:p>
+        </w:tc>
+      </w:tr>
+      <w:tr>
+        <w:trPr>
+          <w:jc w:val="center"/>
+        </w:trPr>
+        <w:tc>
+          <w:tcPr>
+            <w:tcW w:w="4395" w:type="dxa"/>
+            <w:vAlign w:val="center"/>
+          </w:tcPr>
+          <w:p>
+            <w:pPr>
+              <w:pStyle w:val="PSI-Normal"/>
+            </w:pPr>
+            <w:r>
+              <w:t>Revisión de Diagrama de CU (incorporar CU de bibliografía)</w:t>
+            </w:r>
+          </w:p>
+        </w:tc>
+        <w:tc>
+          <w:tcPr>
+            <w:tcW w:w="1788" w:type="dxa"/>
+          </w:tcPr>
+          <w:p>
+            <w:pPr>
+              <w:pStyle w:val="PSI-Normal"/>
+            </w:pPr>
+            <w:r>
+              <w:t>Nicolás Sartini</w:t>
+            </w:r>
+          </w:p>
+        </w:tc>
+      </w:tr>
+      <w:tr>
+        <w:trPr>
+          <w:jc w:val="center"/>
+        </w:trPr>
+        <w:tc>
+          <w:tcPr>
+            <w:tcW w:w="4395" w:type="dxa"/>
+            <w:vAlign w:val="center"/>
+          </w:tcPr>
+          <w:p>
+            <w:pPr>
+              <w:pStyle w:val="PSI-Normal"/>
+            </w:pPr>
+            <w:r>
+              <w:t>Balance de cursada y opinión personal del equipo</w:t>
+            </w:r>
+          </w:p>
+        </w:tc>
+        <w:tc>
+          <w:tcPr>
+            <w:tcW w:w="1788" w:type="dxa"/>
+          </w:tcPr>
+          <w:p>
+            <w:pPr>
+              <w:pStyle w:val="PSI-Normal"/>
+            </w:pPr>
+            <w:r>
+              <w:t xml:space="preserve">Todo el </w:t>
+            </w:r>
+            <w:bookmarkStart w:id="6" w:name="_GoBack"/>
+            <w:bookmarkEnd w:id="6"/>
+            <w:r>
+              <w:t>equipo</w:t>
+            </w:r>
+          </w:p>
+        </w:tc>
+      </w:tr>
+      <w:tr>
+        <w:trPr>
+          <w:jc w:val="center"/>
+        </w:trPr>
+        <w:tc>
+          <w:tcPr>
+            <w:tcW w:w="4395" w:type="dxa"/>
+            <w:vAlign w:val="center"/>
+          </w:tcPr>
+          <w:p>
+            <w:pPr>
+              <w:pStyle w:val="PSI-Normal"/>
+            </w:pPr>
+            <w:r>
+              <w:t>Grabar videos de los CU implementados en MP4</w:t>
+            </w:r>
+          </w:p>
+        </w:tc>
+        <w:tc>
+          <w:tcPr>
+            <w:tcW w:w="1788" w:type="dxa"/>
+          </w:tcPr>
+          <w:p>
+            <w:pPr>
+              <w:pStyle w:val="PSI-Normal"/>
+            </w:pPr>
+            <w:r>
+              <w:t>Todo el equipo</w:t>
+            </w:r>
+          </w:p>
+        </w:tc>
+      </w:tr>
+      <w:tr>
+        <w:trPr>
+          <w:jc w:val="center"/>
+        </w:trPr>
+        <w:tc>
+          <w:tcPr>
+            <w:tcW w:w="4395" w:type="dxa"/>
+            <w:vAlign w:val="center"/>
+          </w:tcPr>
+          <w:p>
+            <w:pPr>
+              <w:pStyle w:val="PSI-Normal"/>
+            </w:pPr>
+            <w:r>
+              <w:t>Revi</w:t>
+            </w:r>
+            <w:r>
+              <w:t>sión</w:t>
+            </w:r>
+            <w:r>
+              <w:t xml:space="preserve"> </w:t>
+            </w:r>
+            <w:r>
+              <w:t>de documentación faltante</w:t>
+            </w:r>
+          </w:p>
+        </w:tc>
+        <w:tc>
+          <w:tcPr>
+            <w:tcW w:w="1788" w:type="dxa"/>
+          </w:tcPr>
+          <w:p>
+            <w:pPr>
+              <w:pStyle w:val="PSI-Normal"/>
+            </w:pPr>
+            <w:r>
+              <w:t>Nicolás Sartini</w:t>
+            </w:r>
+          </w:p>
+        </w:tc>
+      </w:tr>
+    </w:tbl>
+    <w:p>
+      <w:pPr>
+        <w:pStyle w:val="PSI-Ttulo2"/>
+      </w:pPr>
+    </w:p>
+    <w:p>
+      <w:pPr>
         <w:pStyle w:val="PSI-Ttulo1"/>
       </w:pPr>
-      <w:bookmarkStart w:id="6" w:name="_Toc257627936"/>
+    </w:p>
+    <w:p>
+      <w:pPr>
+        <w:pStyle w:val="PSI-Ttulo1"/>
+      </w:pPr>
+      <w:bookmarkStart w:id="7" w:name="_Toc257627936"/>
       <w:r>
         <w:t>Recursos</w:t>
       </w:r>
-      <w:bookmarkEnd w:id="6"/>
+      <w:bookmarkEnd w:id="7"/>
     </w:p>
     <w:p>
       <w:pPr>
@@ -3261,8 +3780,6 @@
       <w:pPr>
         <w:pStyle w:val="PSI-Normal"/>
       </w:pPr>
-      <w:bookmarkStart w:id="7" w:name="_GoBack"/>
-      <w:bookmarkEnd w:id="7"/>
     </w:p>
     <w:p>
       <w:pPr>
@@ -7107,7 +7624,7 @@
 </file>
 
 <file path=customXml/itemProps2.xml><?xml version="1.0" encoding="utf-8"?>
-<ds:datastoreItem xmlns:ds="http://schemas.openxmlformats.org/officeDocument/2006/customXml" ds:itemID="{D07B37E6-127A-4CA1-B61D-FCED8404F1D7}">
+<ds:datastoreItem xmlns:ds="http://schemas.openxmlformats.org/officeDocument/2006/customXml" ds:itemID="{1AD411EC-3495-4780-ADEC-11028E285F0C}">
   <ds:schemaRefs>
     <ds:schemaRef ds:uri="http://schemas.openxmlformats.org/officeDocument/2006/bibliography"/>
   </ds:schemaRefs>

</xml_diff>

<commit_message>
Actualización de documentación y subida de código fuente de aplicación móvil
</commit_message>
<xml_diff>
--- a/Construcción/Plan de Iteración 4   - Construccion.docx
+++ b/Construcción/Plan de Iteración 4   - Construccion.docx
@@ -3296,10 +3296,7 @@
               <w:pStyle w:val="PSI-Normal"/>
             </w:pPr>
             <w:r>
-              <w:t>Gestión y Análisis de Riesgos</w:t>
-            </w:r>
-            <w:r>
-              <w:t xml:space="preserve"> (incluyendo riesgos a futuro)</w:t>
+              <w:t>Gestión y Análisis de Riesgos (incluyendo riesgos a futuro)</w:t>
             </w:r>
           </w:p>
         </w:tc>
@@ -3333,11 +3330,9 @@
             <w:r>
               <w:t xml:space="preserve">Finalización del CU Visualizar </w:t>
             </w:r>
-            <w:proofErr w:type="gramStart"/>
-            <w:r>
-              <w:t>Programa  PDF</w:t>
-            </w:r>
-            <w:proofErr w:type="gramEnd"/>
+            <w:r>
+              <w:t>Programa PDF</w:t>
+            </w:r>
           </w:p>
         </w:tc>
         <w:tc>
@@ -3432,10 +3427,7 @@
               <w:pStyle w:val="PSI-Normal"/>
             </w:pPr>
             <w:r>
-              <w:t xml:space="preserve">Revisión de especificación, diagrama e implementación de </w:t>
-            </w:r>
-            <w:r>
-              <w:t>aplicación móvil</w:t>
+              <w:t>Revisión de especificación, diagrama e implementación de aplicación móvil</w:t>
             </w:r>
           </w:p>
         </w:tc>
@@ -3467,7 +3459,15 @@
               <w:pStyle w:val="PSI-Normal"/>
             </w:pPr>
             <w:r>
-              <w:t>Revisión de GUI de aplicación móvil</w:t>
+              <w:t>Revisión</w:t>
+            </w:r>
+            <w:r>
+              <w:t xml:space="preserve"> y mejora</w:t>
+            </w:r>
+            <w:bookmarkStart w:id="6" w:name="_GoBack"/>
+            <w:bookmarkEnd w:id="6"/>
+            <w:r>
+              <w:t xml:space="preserve"> de GUI de aplicación móvil</w:t>
             </w:r>
           </w:p>
         </w:tc>
@@ -3640,12 +3640,7 @@
               <w:pStyle w:val="PSI-Normal"/>
             </w:pPr>
             <w:r>
-              <w:t xml:space="preserve">Todo el </w:t>
-            </w:r>
-            <w:bookmarkStart w:id="6" w:name="_GoBack"/>
-            <w:bookmarkEnd w:id="6"/>
-            <w:r>
-              <w:t>equipo</w:t>
+              <w:t>Todo el equipo</w:t>
             </w:r>
           </w:p>
         </w:tc>
@@ -3696,16 +3691,7 @@
               <w:pStyle w:val="PSI-Normal"/>
             </w:pPr>
             <w:r>
-              <w:t>Revi</w:t>
-            </w:r>
-            <w:r>
-              <w:t>sión</w:t>
-            </w:r>
-            <w:r>
-              <w:t xml:space="preserve"> </w:t>
-            </w:r>
-            <w:r>
-              <w:t>de documentación faltante</w:t>
+              <w:t>Revisión de documentación faltante</w:t>
             </w:r>
           </w:p>
         </w:tc>
@@ -7624,7 +7610,7 @@
 </file>
 
 <file path=customXml/itemProps2.xml><?xml version="1.0" encoding="utf-8"?>
-<ds:datastoreItem xmlns:ds="http://schemas.openxmlformats.org/officeDocument/2006/customXml" ds:itemID="{1AD411EC-3495-4780-ADEC-11028E285F0C}">
+<ds:datastoreItem xmlns:ds="http://schemas.openxmlformats.org/officeDocument/2006/customXml" ds:itemID="{9569D75F-06FC-4833-9057-B110B9E9BA3D}">
   <ds:schemaRefs>
     <ds:schemaRef ds:uri="http://schemas.openxmlformats.org/officeDocument/2006/bibliography"/>
   </ds:schemaRefs>

</xml_diff>

<commit_message>
Completado de los siguientes documentos:
-Plan de Pruebas.
-Plan de Iteración 4 - Elaboración.
-Plan de Iteración 4 - Construcción.

Actualización del Documento: Seguimiento de Documentación.
</commit_message>
<xml_diff>
--- a/Construcción/Plan de Iteración 4   - Construccion.docx
+++ b/Construcción/Plan de Iteración 4   - Construccion.docx
@@ -1,6 +1,6 @@
 
 <file path=word/document.xml><?xml version="1.0" encoding="utf-8"?>
-<w:document xmlns:wpc="http://schemas.microsoft.com/office/word/2010/wordprocessingCanvas" xmlns:mc="http://schemas.openxmlformats.org/markup-compatibility/2006" xmlns:o="urn:schemas-microsoft-com:office:office" xmlns:r="http://schemas.openxmlformats.org/officeDocument/2006/relationships" xmlns:m="http://schemas.openxmlformats.org/officeDocument/2006/math" xmlns:v="urn:schemas-microsoft-com:vml" xmlns:wp14="http://schemas.microsoft.com/office/word/2010/wordprocessingDrawing" xmlns:wp="http://schemas.openxmlformats.org/drawingml/2006/wordprocessingDrawing" xmlns:w10="urn:schemas-microsoft-com:office:word" xmlns:w="http://schemas.openxmlformats.org/wordprocessingml/2006/main" xmlns:w14="http://schemas.microsoft.com/office/word/2010/wordml" xmlns:w15="http://schemas.microsoft.com/office/word/2012/wordml" xmlns:wpg="http://schemas.microsoft.com/office/word/2010/wordprocessingGroup" xmlns:wpi="http://schemas.microsoft.com/office/word/2010/wordprocessingInk" xmlns:wne="http://schemas.microsoft.com/office/word/2006/wordml" xmlns:wps="http://schemas.microsoft.com/office/word/2010/wordprocessingShape" mc:Ignorable="w14 w15 wp14">
+<w:document xmlns:ve="http://schemas.openxmlformats.org/markup-compatibility/2006" xmlns:o="urn:schemas-microsoft-com:office:office" xmlns:r="http://schemas.openxmlformats.org/officeDocument/2006/relationships" xmlns:m="http://schemas.openxmlformats.org/officeDocument/2006/math" xmlns:v="urn:schemas-microsoft-com:vml" xmlns:wp="http://schemas.openxmlformats.org/drawingml/2006/wordprocessingDrawing" xmlns:w10="urn:schemas-microsoft-com:office:word" xmlns:w="http://schemas.openxmlformats.org/wordprocessingml/2006/main" xmlns:wne="http://schemas.microsoft.com/office/word/2006/wordml">
   <w:body>
     <w:sdt>
       <w:sdtPr>
@@ -109,7 +109,6 @@
             <w:dataBinding w:prefixMappings="xmlns:ns0='http://schemas.openxmlformats.org/package/2006/metadata/core-properties' xmlns:ns1='http://purl.org/dc/elements/1.1/'" w:xpath="/ns0:coreProperties[1]/ns1:title[1]" w:storeItemID="{6C3C8BC8-F283-45AE-878A-BAB7291924A1}"/>
             <w:text/>
           </w:sdtPr>
-          <w:sdtEndPr/>
           <w:sdtContent>
             <w:p>
               <w:pPr>
@@ -144,7 +143,6 @@
             <w:dataBinding w:prefixMappings="xmlns:ns0='http://purl.org/dc/elements/1.1/' xmlns:ns1='http://schemas.openxmlformats.org/package/2006/metadata/core-properties' " w:xpath="/ns1:coreProperties[1]/ns1:category[1]" w:storeItemID="{6C3C8BC8-F283-45AE-878A-BAB7291924A1}"/>
             <w:text/>
           </w:sdtPr>
-          <w:sdtEndPr/>
           <w:sdtContent>
             <w:p>
               <w:pPr>
@@ -207,7 +205,6 @@
             <w:dataBinding w:prefixMappings="xmlns:ns0='http://schemas.openxmlformats.org/package/2006/metadata/core-properties' xmlns:ns1='http://purl.org/dc/elements/1.1/'" w:xpath="/ns0:coreProperties[1]/ns1:subject[1]" w:storeItemID="{6C3C8BC8-F283-45AE-878A-BAB7291924A1}"/>
             <w:text/>
           </w:sdtPr>
-          <w:sdtEndPr/>
           <w:sdtContent>
             <w:p>
               <w:pPr>
@@ -253,7 +250,6 @@
             <w:dataBinding w:prefixMappings="xmlns:ns0='http://schemas.openxmlformats.org/officeDocument/2006/extended-properties' " w:xpath="/ns0:Properties[1]/ns0:Company[1]" w:storeItemID="{6668398D-A668-4E3E-A5EB-62B293D839F1}"/>
             <w:text/>
           </w:sdtPr>
-          <w:sdtEndPr/>
           <w:sdtContent>
             <w:p>
               <w:pPr>
@@ -264,8 +260,17 @@
                   <w:rFonts w:ascii="Times New Roman" w:hAnsi="Times New Roman" w:cs="Times New Roman"/>
                   <w:lang w:val="es-AR"/>
                 </w:rPr>
-                <w:t>VASPA Team</w:t>
+                <w:t xml:space="preserve">VASPA </w:t>
               </w:r>
+              <w:proofErr w:type="spellStart"/>
+              <w:r>
+                <w:rPr>
+                  <w:rFonts w:ascii="Times New Roman" w:hAnsi="Times New Roman" w:cs="Times New Roman"/>
+                  <w:lang w:val="es-AR"/>
+                </w:rPr>
+                <w:t>Team</w:t>
+              </w:r>
+              <w:proofErr w:type="spellEnd"/>
             </w:p>
           </w:sdtContent>
         </w:sdt>
@@ -279,7 +284,6 @@
             <w:dataBinding w:prefixMappings="xmlns:ns0='http://schemas.openxmlformats.org/package/2006/metadata/core-properties' xmlns:ns1='http://purl.org/dc/elements/1.1/'" w:xpath="/ns0:coreProperties[1]/ns1:creator[1]" w:storeItemID="{6C3C8BC8-F283-45AE-878A-BAB7291924A1}"/>
             <w:text/>
           </w:sdtPr>
-          <w:sdtEndPr/>
           <w:sdtContent>
             <w:p>
               <w:pPr>
@@ -302,7 +306,7 @@
           <w:r>
             <w:rPr>
               <w:noProof/>
-              <w:lang w:val="es-ES" w:eastAsia="es-ES"/>
+              <w:lang w:eastAsia="es-AR"/>
             </w:rPr>
             <w:drawing>
               <wp:anchor distT="0" distB="0" distL="114300" distR="114300" simplePos="0" relativeHeight="251658240" behindDoc="0" locked="0" layoutInCell="1" allowOverlap="1">
@@ -331,7 +335,7 @@
                         <a:blip r:embed="rId9" cstate="print">
                           <a:extLst>
                             <a:ext uri="{28A0092B-C50C-407E-A947-70E740481C1C}">
-                              <a14:useLocalDpi xmlns:a14="http://schemas.microsoft.com/office/drawing/2010/main" val="0"/>
+                              <a14:useLocalDpi xmlns:a14="http://schemas.microsoft.com/office/drawing/2010/main" xmlns:wps="http://schemas.microsoft.com/office/word/2010/wordprocessingShape" xmlns:wpi="http://schemas.microsoft.com/office/word/2010/wordprocessingInk" xmlns:wpg="http://schemas.microsoft.com/office/word/2010/wordprocessingGroup" xmlns:w15="http://schemas.microsoft.com/office/word/2012/wordml" xmlns:w14="http://schemas.microsoft.com/office/word/2010/wordml" xmlns:w="http://schemas.openxmlformats.org/wordprocessingml/2006/main" xmlns:w10="urn:schemas-microsoft-com:office:word" xmlns:wp14="http://schemas.microsoft.com/office/word/2010/wordprocessingDrawing" xmlns:v="urn:schemas-microsoft-com:vml" xmlns:o="urn:schemas-microsoft-com:office:office" xmlns:mc="http://schemas.openxmlformats.org/markup-compatibility/2006" xmlns:wpc="http://schemas.microsoft.com/office/word/2010/wordprocessingCanvas" xmlns="" val="0"/>
                             </a:ext>
                           </a:extLst>
                         </a:blip>
@@ -367,7 +371,7 @@
           <w:r>
             <w:rPr>
               <w:noProof/>
-              <w:lang w:val="es-ES" w:eastAsia="es-ES"/>
+              <w:lang w:eastAsia="es-AR"/>
             </w:rPr>
             <w:drawing>
               <wp:anchor distT="0" distB="0" distL="114300" distR="114300" simplePos="0" relativeHeight="251655168" behindDoc="0" locked="0" layoutInCell="1" allowOverlap="1">
@@ -501,7 +505,7 @@
       <w:r>
         <w:rPr>
           <w:noProof/>
-          <w:lang w:eastAsia="es-ES"/>
+          <w:lang w:val="es-AR" w:eastAsia="es-AR"/>
         </w:rPr>
         <w:drawing>
           <wp:anchor distT="0" distB="0" distL="114300" distR="114300" simplePos="0" relativeHeight="251682816" behindDoc="0" locked="0" layoutInCell="1" allowOverlap="1">
@@ -530,7 +534,7 @@
                     <a:blip r:embed="rId9" cstate="print">
                       <a:extLst>
                         <a:ext uri="{28A0092B-C50C-407E-A947-70E740481C1C}">
-                          <a14:useLocalDpi xmlns:a14="http://schemas.microsoft.com/office/drawing/2010/main" val="0"/>
+                          <a14:useLocalDpi xmlns:a14="http://schemas.microsoft.com/office/drawing/2010/main" xmlns:wps="http://schemas.microsoft.com/office/word/2010/wordprocessingShape" xmlns:wpi="http://schemas.microsoft.com/office/word/2010/wordprocessingInk" xmlns:wpg="http://schemas.microsoft.com/office/word/2010/wordprocessingGroup" xmlns:w15="http://schemas.microsoft.com/office/word/2012/wordml" xmlns:w14="http://schemas.microsoft.com/office/word/2010/wordml" xmlns:w="http://schemas.openxmlformats.org/wordprocessingml/2006/main" xmlns:w10="urn:schemas-microsoft-com:office:word" xmlns:wp14="http://schemas.microsoft.com/office/word/2010/wordprocessingDrawing" xmlns:v="urn:schemas-microsoft-com:vml" xmlns:o="urn:schemas-microsoft-com:office:office" xmlns:mc="http://schemas.openxmlformats.org/markup-compatibility/2006" xmlns:wpc="http://schemas.microsoft.com/office/word/2010/wordprocessingCanvas" xmlns="" val="0"/>
                         </a:ext>
                       </a:extLst>
                     </a:blip>
@@ -588,7 +592,6 @@
           <w:docPartUnique/>
         </w:docPartObj>
       </w:sdtPr>
-      <w:sdtEndPr/>
       <w:sdtContent>
         <w:p>
           <w:pPr>
@@ -611,7 +614,7 @@
               <w:noProof/>
               <w:sz w:val="22"/>
               <w:szCs w:val="22"/>
-              <w:lang w:eastAsia="es-ES"/>
+              <w:lang w:val="es-AR" w:eastAsia="es-AR"/>
             </w:rPr>
           </w:pPr>
           <w:r>
@@ -643,7 +646,7 @@
             <w:rPr>
               <w:noProof/>
             </w:rPr>
-            <w:instrText>HYPERLINK \l "_Toc16663652"</w:instrText>
+            <w:instrText>HYPERLINK \l "_Toc25656510"</w:instrText>
           </w:r>
           <w:r>
             <w:rPr>
@@ -691,7 +694,7 @@
               <w:noProof/>
               <w:webHidden/>
             </w:rPr>
-            <w:instrText xml:space="preserve"> PAGEREF _Toc16663652 \h </w:instrText>
+            <w:instrText xml:space="preserve"> PAGEREF _Toc25656510 \h </w:instrText>
           </w:r>
           <w:r>
             <w:rPr>
@@ -738,10 +741,10 @@
               <w:noProof/>
               <w:sz w:val="22"/>
               <w:szCs w:val="22"/>
-              <w:lang w:eastAsia="es-ES"/>
+              <w:lang w:val="es-AR" w:eastAsia="es-AR"/>
             </w:rPr>
           </w:pPr>
-          <w:hyperlink w:anchor="_Toc16663653" w:history="1">
+          <w:hyperlink w:anchor="_Toc25656511" w:history="1">
             <w:r>
               <w:rPr>
                 <w:rStyle w:val="Hipervnculo"/>
@@ -768,7 +771,7 @@
                 <w:noProof/>
                 <w:webHidden/>
               </w:rPr>
-              <w:instrText xml:space="preserve"> PAGEREF _Toc16663653 \h </w:instrText>
+              <w:instrText xml:space="preserve"> PAGEREF _Toc25656511 \h </w:instrText>
             </w:r>
             <w:r>
               <w:rPr>
@@ -809,10 +812,10 @@
               <w:noProof/>
               <w:sz w:val="22"/>
               <w:szCs w:val="22"/>
-              <w:lang w:eastAsia="es-ES"/>
+              <w:lang w:val="es-AR" w:eastAsia="es-AR"/>
             </w:rPr>
           </w:pPr>
-          <w:hyperlink w:anchor="_Toc16663654" w:history="1">
+          <w:hyperlink w:anchor="_Toc25656512" w:history="1">
             <w:r>
               <w:rPr>
                 <w:rStyle w:val="Hipervnculo"/>
@@ -839,7 +842,7 @@
                 <w:noProof/>
                 <w:webHidden/>
               </w:rPr>
-              <w:instrText xml:space="preserve"> PAGEREF _Toc16663654 \h </w:instrText>
+              <w:instrText xml:space="preserve"> PAGEREF _Toc25656512 \h </w:instrText>
             </w:r>
             <w:r>
               <w:rPr>
@@ -880,10 +883,10 @@
               <w:noProof/>
               <w:sz w:val="22"/>
               <w:szCs w:val="22"/>
-              <w:lang w:eastAsia="es-ES"/>
+              <w:lang w:val="es-AR" w:eastAsia="es-AR"/>
             </w:rPr>
           </w:pPr>
-          <w:hyperlink w:anchor="_Toc16663655" w:history="1">
+          <w:hyperlink w:anchor="_Toc25656513" w:history="1">
             <w:r>
               <w:rPr>
                 <w:rStyle w:val="Hipervnculo"/>
@@ -910,7 +913,7 @@
                 <w:noProof/>
                 <w:webHidden/>
               </w:rPr>
-              <w:instrText xml:space="preserve"> PAGEREF _Toc16663655 \h </w:instrText>
+              <w:instrText xml:space="preserve"> PAGEREF _Toc25656513 \h </w:instrText>
             </w:r>
             <w:r>
               <w:rPr>
@@ -951,10 +954,10 @@
               <w:noProof/>
               <w:sz w:val="22"/>
               <w:szCs w:val="22"/>
-              <w:lang w:eastAsia="es-ES"/>
+              <w:lang w:val="es-AR" w:eastAsia="es-AR"/>
             </w:rPr>
           </w:pPr>
-          <w:hyperlink w:anchor="_Toc16663656" w:history="1">
+          <w:hyperlink w:anchor="_Toc25656514" w:history="1">
             <w:r>
               <w:rPr>
                 <w:rStyle w:val="Hipervnculo"/>
@@ -981,7 +984,7 @@
                 <w:noProof/>
                 <w:webHidden/>
               </w:rPr>
-              <w:instrText xml:space="preserve"> PAGEREF _Toc16663656 \h </w:instrText>
+              <w:instrText xml:space="preserve"> PAGEREF _Toc25656514 \h </w:instrText>
             </w:r>
             <w:r>
               <w:rPr>
@@ -1022,10 +1025,10 @@
               <w:noProof/>
               <w:sz w:val="22"/>
               <w:szCs w:val="22"/>
-              <w:lang w:eastAsia="es-ES"/>
+              <w:lang w:val="es-AR" w:eastAsia="es-AR"/>
             </w:rPr>
           </w:pPr>
-          <w:hyperlink w:anchor="_Toc16663657" w:history="1">
+          <w:hyperlink w:anchor="_Toc25656515" w:history="1">
             <w:r>
               <w:rPr>
                 <w:rStyle w:val="Hipervnculo"/>
@@ -1052,7 +1055,7 @@
                 <w:noProof/>
                 <w:webHidden/>
               </w:rPr>
-              <w:instrText xml:space="preserve"> PAGEREF _Toc16663657 \h </w:instrText>
+              <w:instrText xml:space="preserve"> PAGEREF _Toc25656515 \h </w:instrText>
             </w:r>
             <w:r>
               <w:rPr>
@@ -1093,10 +1096,10 @@
               <w:noProof/>
               <w:sz w:val="22"/>
               <w:szCs w:val="22"/>
-              <w:lang w:eastAsia="es-ES"/>
+              <w:lang w:val="es-AR" w:eastAsia="es-AR"/>
             </w:rPr>
           </w:pPr>
-          <w:hyperlink w:anchor="_Toc16663658" w:history="1">
+          <w:hyperlink w:anchor="_Toc25656516" w:history="1">
             <w:r>
               <w:rPr>
                 <w:rStyle w:val="Hipervnculo"/>
@@ -1123,7 +1126,7 @@
                 <w:noProof/>
                 <w:webHidden/>
               </w:rPr>
-              <w:instrText xml:space="preserve"> PAGEREF _Toc16663658 \h </w:instrText>
+              <w:instrText xml:space="preserve"> PAGEREF _Toc25656516 \h </w:instrText>
             </w:r>
             <w:r>
               <w:rPr>
@@ -1164,10 +1167,10 @@
               <w:noProof/>
               <w:sz w:val="22"/>
               <w:szCs w:val="22"/>
-              <w:lang w:eastAsia="es-ES"/>
+              <w:lang w:val="es-AR" w:eastAsia="es-AR"/>
             </w:rPr>
           </w:pPr>
-          <w:hyperlink w:anchor="_Toc16663659" w:history="1">
+          <w:hyperlink w:anchor="_Toc25656517" w:history="1">
             <w:r>
               <w:rPr>
                 <w:rStyle w:val="Hipervnculo"/>
@@ -1194,7 +1197,7 @@
                 <w:noProof/>
                 <w:webHidden/>
               </w:rPr>
-              <w:instrText xml:space="preserve"> PAGEREF _Toc16663659 \h </w:instrText>
+              <w:instrText xml:space="preserve"> PAGEREF _Toc25656517 \h </w:instrText>
             </w:r>
             <w:r>
               <w:rPr>
@@ -1235,10 +1238,10 @@
               <w:noProof/>
               <w:sz w:val="22"/>
               <w:szCs w:val="22"/>
-              <w:lang w:eastAsia="es-ES"/>
+              <w:lang w:val="es-AR" w:eastAsia="es-AR"/>
             </w:rPr>
           </w:pPr>
-          <w:hyperlink w:anchor="_Toc16663660" w:history="1">
+          <w:hyperlink w:anchor="_Toc25656518" w:history="1">
             <w:r>
               <w:rPr>
                 <w:rStyle w:val="Hipervnculo"/>
@@ -1265,7 +1268,7 @@
                 <w:noProof/>
                 <w:webHidden/>
               </w:rPr>
-              <w:instrText xml:space="preserve"> PAGEREF _Toc16663660 \h </w:instrText>
+              <w:instrText xml:space="preserve"> PAGEREF _Toc25656518 \h </w:instrText>
             </w:r>
             <w:r>
               <w:rPr>
@@ -1306,10 +1309,10 @@
               <w:noProof/>
               <w:sz w:val="22"/>
               <w:szCs w:val="22"/>
-              <w:lang w:eastAsia="es-ES"/>
+              <w:lang w:val="es-AR" w:eastAsia="es-AR"/>
             </w:rPr>
           </w:pPr>
-          <w:hyperlink w:anchor="_Toc16663661" w:history="1">
+          <w:hyperlink w:anchor="_Toc25656519" w:history="1">
             <w:r>
               <w:rPr>
                 <w:rStyle w:val="Hipervnculo"/>
@@ -1336,7 +1339,7 @@
                 <w:noProof/>
                 <w:webHidden/>
               </w:rPr>
-              <w:instrText xml:space="preserve"> PAGEREF _Toc16663661 \h </w:instrText>
+              <w:instrText xml:space="preserve"> PAGEREF _Toc25656519 \h </w:instrText>
             </w:r>
             <w:r>
               <w:rPr>
@@ -1396,7 +1399,6 @@
         <w:dataBinding w:prefixMappings="xmlns:ns0='http://purl.org/dc/elements/1.1/' xmlns:ns1='http://schemas.openxmlformats.org/package/2006/metadata/core-properties' " w:xpath="/ns1:coreProperties[1]/ns0:title[1]" w:storeItemID="{6C3C8BC8-F283-45AE-878A-BAB7291924A1}"/>
         <w:text/>
       </w:sdtPr>
-      <w:sdtEndPr/>
       <w:sdtContent>
         <w:p>
           <w:pPr>
@@ -1417,7 +1419,7 @@
         <w:pStyle w:val="PSI-Ttulo1"/>
       </w:pPr>
       <w:bookmarkStart w:id="1" w:name="_Toc524289893"/>
-      <w:bookmarkStart w:id="2" w:name="_Toc16663652"/>
+      <w:bookmarkStart w:id="2" w:name="_Toc25656510"/>
       <w:r>
         <w:t>Introducción</w:t>
       </w:r>
@@ -1429,7 +1431,7 @@
         <w:pStyle w:val="PSI-Ttulo2"/>
       </w:pPr>
       <w:bookmarkStart w:id="3" w:name="_Toc524289894"/>
-      <w:bookmarkStart w:id="4" w:name="_Toc16663653"/>
+      <w:bookmarkStart w:id="4" w:name="_Toc25656511"/>
       <w:r>
         <w:t>Propósito</w:t>
       </w:r>
@@ -1450,7 +1452,7 @@
         <w:pStyle w:val="PSI-Ttulo2"/>
       </w:pPr>
       <w:bookmarkStart w:id="5" w:name="_Toc524289895"/>
-      <w:bookmarkStart w:id="6" w:name="_Toc16663654"/>
+      <w:bookmarkStart w:id="6" w:name="_Toc25656512"/>
       <w:r>
         <w:t>Referencias</w:t>
       </w:r>
@@ -1470,7 +1472,7 @@
         <w:pStyle w:val="PSI-Ttulo1"/>
       </w:pPr>
       <w:bookmarkStart w:id="7" w:name="_Toc524289896"/>
-      <w:bookmarkStart w:id="8" w:name="_Toc16663655"/>
+      <w:bookmarkStart w:id="8" w:name="_Toc25656513"/>
       <w:r>
         <w:t>Objetivos</w:t>
       </w:r>
@@ -1482,7 +1484,7 @@
         <w:pStyle w:val="PSI-Ttulo2"/>
       </w:pPr>
       <w:bookmarkStart w:id="9" w:name="_Toc524289897"/>
-      <w:bookmarkStart w:id="10" w:name="_Toc16663656"/>
+      <w:bookmarkStart w:id="10" w:name="_Toc25656514"/>
       <w:r>
         <w:t>Criterios de Evaluación</w:t>
       </w:r>
@@ -1613,7 +1615,7 @@
         <w:pStyle w:val="PSI-Ttulo1"/>
       </w:pPr>
       <w:bookmarkStart w:id="11" w:name="_Toc524289898"/>
-      <w:bookmarkStart w:id="12" w:name="_Toc16663657"/>
+      <w:bookmarkStart w:id="12" w:name="_Toc25656515"/>
       <w:r>
         <w:lastRenderedPageBreak/>
         <w:t>Planificación</w:t>
@@ -1627,7 +1629,7 @@
         <w:tblW w:w="9820" w:type="dxa"/>
         <w:jc w:val="center"/>
         <w:tblLayout w:type="fixed"/>
-        <w:tblLook w:val="01E0" w:firstRow="1" w:lastRow="1" w:firstColumn="1" w:lastColumn="1" w:noHBand="0" w:noVBand="0"/>
+        <w:tblLook w:val="01E0"/>
       </w:tblPr>
       <w:tblGrid>
         <w:gridCol w:w="4395"/>
@@ -2815,7 +2817,15 @@
         <w:pStyle w:val="PSI-Normal"/>
       </w:pPr>
       <w:r>
-        <w:t>En caso de que algún integrante del VASPA Team finalice antes de lo planificado con sus tareas, colaborará con los otros integrantes o revisará documentación antigua incompleta</w:t>
+        <w:t xml:space="preserve">En caso de que algún integrante del VASPA </w:t>
+      </w:r>
+      <w:proofErr w:type="spellStart"/>
+      <w:r>
+        <w:t>Team</w:t>
+      </w:r>
+      <w:proofErr w:type="spellEnd"/>
+      <w:r>
+        <w:t xml:space="preserve"> finalice antes de lo planificado con sus tareas, colaborará con los otros integrantes o revisará documentación antigua incompleta</w:t>
       </w:r>
     </w:p>
     <w:p>
@@ -2853,7 +2863,7 @@
       <w:pPr>
         <w:pStyle w:val="PSI-Ttulo2"/>
       </w:pPr>
-      <w:bookmarkStart w:id="13" w:name="_Toc16663658"/>
+      <w:bookmarkStart w:id="13" w:name="_Toc25656516"/>
       <w:r>
         <w:t>Planificación etapa final de la iteración – fin de cuatrimestre:</w:t>
       </w:r>
@@ -2865,7 +2875,7 @@
         <w:tblW w:w="9820" w:type="dxa"/>
         <w:jc w:val="center"/>
         <w:tblLayout w:type="fixed"/>
-        <w:tblLook w:val="01E0" w:firstRow="1" w:lastRow="1" w:firstColumn="1" w:lastColumn="1" w:noHBand="0" w:noVBand="0"/>
+        <w:tblLook w:val="01E0"/>
       </w:tblPr>
       <w:tblGrid>
         <w:gridCol w:w="6980"/>
@@ -3427,7 +3437,7 @@
       <w:pPr>
         <w:pStyle w:val="PSI-Ttulo1"/>
       </w:pPr>
-      <w:bookmarkStart w:id="14" w:name="_Toc16663659"/>
+      <w:bookmarkStart w:id="14" w:name="_Toc25656517"/>
       <w:r>
         <w:t>Recursos</w:t>
       </w:r>
@@ -3462,7 +3472,15 @@
         <w:pStyle w:val="PSI-Normal"/>
       </w:pPr>
       <w:r>
-        <w:t>Los tres integrantes de VASPA Team tienen computadoras con acceso a internet y capacidades de hardware suficientes para soportar la programación y el procesamiento del proyecto.</w:t>
+        <w:t xml:space="preserve">Los tres integrantes de VASPA </w:t>
+      </w:r>
+      <w:proofErr w:type="spellStart"/>
+      <w:r>
+        <w:t>Team</w:t>
+      </w:r>
+      <w:proofErr w:type="spellEnd"/>
+      <w:r>
+        <w:t xml:space="preserve"> tienen computadoras con acceso a internet y capacidades de hardware suficientes para soportar la programación y el procesamiento del proyecto.</w:t>
       </w:r>
     </w:p>
     <w:p>
@@ -3474,7 +3492,7 @@
       <w:pPr>
         <w:pStyle w:val="PSI-Ttulo1"/>
       </w:pPr>
-      <w:bookmarkStart w:id="15" w:name="_Toc16663660"/>
+      <w:bookmarkStart w:id="15" w:name="_Toc25656518"/>
       <w:r>
         <w:t>Evaluación</w:t>
       </w:r>
@@ -3496,11 +3514,27 @@
       <w:pPr>
         <w:pStyle w:val="PSI-Ttulo1"/>
       </w:pPr>
-      <w:bookmarkStart w:id="16" w:name="_Toc16663661"/>
+      <w:bookmarkStart w:id="16" w:name="_Toc25656519"/>
       <w:r>
         <w:t>Conclusión</w:t>
       </w:r>
       <w:bookmarkEnd w:id="16"/>
+    </w:p>
+    <w:p>
+      <w:pPr>
+        <w:pStyle w:val="PSI-Normal"/>
+      </w:pPr>
+      <w:r>
+        <w:t>Se han alcanzado la mayor parte de los objetivos propuestos. Cada uno de los integrantes del equipo se han comprometido con las tareas asignadas, pero todavía faltan terminar de completar algunos de los documentos definidos en esta iteración. En las próximas iteraciones se continuará con el completado y finalización de los mismos.</w:t>
+      </w:r>
+    </w:p>
+    <w:p>
+      <w:pPr>
+        <w:pStyle w:val="PSI-Normal"/>
+      </w:pPr>
+      <w:r>
+        <w:t xml:space="preserve">El equipo fue uno de los que mejor cumplió con las consignas solicitadas, recibiendo pocas críticas por parte de los docentes. </w:t>
+      </w:r>
     </w:p>
     <w:p>
       <w:pPr>
@@ -3525,7 +3559,7 @@
 </file>
 
 <file path=word/endnotes.xml><?xml version="1.0" encoding="utf-8"?>
-<w:endnotes xmlns:wpc="http://schemas.microsoft.com/office/word/2010/wordprocessingCanvas" xmlns:mc="http://schemas.openxmlformats.org/markup-compatibility/2006" xmlns:o="urn:schemas-microsoft-com:office:office" xmlns:r="http://schemas.openxmlformats.org/officeDocument/2006/relationships" xmlns:m="http://schemas.openxmlformats.org/officeDocument/2006/math" xmlns:v="urn:schemas-microsoft-com:vml" xmlns:wp14="http://schemas.microsoft.com/office/word/2010/wordprocessingDrawing" xmlns:wp="http://schemas.openxmlformats.org/drawingml/2006/wordprocessingDrawing" xmlns:w10="urn:schemas-microsoft-com:office:word" xmlns:w="http://schemas.openxmlformats.org/wordprocessingml/2006/main" xmlns:w14="http://schemas.microsoft.com/office/word/2010/wordml" xmlns:w15="http://schemas.microsoft.com/office/word/2012/wordml" xmlns:wpg="http://schemas.microsoft.com/office/word/2010/wordprocessingGroup" xmlns:wpi="http://schemas.microsoft.com/office/word/2010/wordprocessingInk" xmlns:wne="http://schemas.microsoft.com/office/word/2006/wordml" xmlns:wps="http://schemas.microsoft.com/office/word/2010/wordprocessingShape" mc:Ignorable="w14 w15 wp14">
+<w:endnotes xmlns:ve="http://schemas.openxmlformats.org/markup-compatibility/2006" xmlns:o="urn:schemas-microsoft-com:office:office" xmlns:r="http://schemas.openxmlformats.org/officeDocument/2006/relationships" xmlns:m="http://schemas.openxmlformats.org/officeDocument/2006/math" xmlns:v="urn:schemas-microsoft-com:vml" xmlns:wp="http://schemas.openxmlformats.org/drawingml/2006/wordprocessingDrawing" xmlns:w10="urn:schemas-microsoft-com:office:word" xmlns:w="http://schemas.openxmlformats.org/wordprocessingml/2006/main" xmlns:wne="http://schemas.microsoft.com/office/word/2006/wordml">
   <w:endnote w:type="separator" w:id="-1">
     <w:p>
       <w:pPr>
@@ -3552,7 +3586,7 @@
 </file>
 
 <file path=word/footer1.xml><?xml version="1.0" encoding="utf-8"?>
-<w:ftr xmlns:wpc="http://schemas.microsoft.com/office/word/2010/wordprocessingCanvas" xmlns:mc="http://schemas.openxmlformats.org/markup-compatibility/2006" xmlns:o="urn:schemas-microsoft-com:office:office" xmlns:r="http://schemas.openxmlformats.org/officeDocument/2006/relationships" xmlns:m="http://schemas.openxmlformats.org/officeDocument/2006/math" xmlns:v="urn:schemas-microsoft-com:vml" xmlns:wp14="http://schemas.microsoft.com/office/word/2010/wordprocessingDrawing" xmlns:wp="http://schemas.openxmlformats.org/drawingml/2006/wordprocessingDrawing" xmlns:w10="urn:schemas-microsoft-com:office:word" xmlns:w="http://schemas.openxmlformats.org/wordprocessingml/2006/main" xmlns:w14="http://schemas.microsoft.com/office/word/2010/wordml" xmlns:w15="http://schemas.microsoft.com/office/word/2012/wordml" xmlns:wpg="http://schemas.microsoft.com/office/word/2010/wordprocessingGroup" xmlns:wpi="http://schemas.microsoft.com/office/word/2010/wordprocessingInk" xmlns:wne="http://schemas.microsoft.com/office/word/2006/wordml" xmlns:wps="http://schemas.microsoft.com/office/word/2010/wordprocessingShape" mc:Ignorable="w14 w15 wp14">
+<w:ftr xmlns:ve="http://schemas.openxmlformats.org/markup-compatibility/2006" xmlns:o="urn:schemas-microsoft-com:office:office" xmlns:r="http://schemas.openxmlformats.org/officeDocument/2006/relationships" xmlns:m="http://schemas.openxmlformats.org/officeDocument/2006/math" xmlns:v="urn:schemas-microsoft-com:vml" xmlns:wp="http://schemas.openxmlformats.org/drawingml/2006/wordprocessingDrawing" xmlns:w10="urn:schemas-microsoft-com:office:word" xmlns:w="http://schemas.openxmlformats.org/wordprocessingml/2006/main" xmlns:wne="http://schemas.microsoft.com/office/word/2006/wordml">
   <w:p>
     <w:pPr>
       <w:pStyle w:val="Piedepgina"/>
@@ -3562,7 +3596,7 @@
 </file>
 
 <file path=word/footer2.xml><?xml version="1.0" encoding="utf-8"?>
-<w:ftr xmlns:wpc="http://schemas.microsoft.com/office/word/2010/wordprocessingCanvas" xmlns:mc="http://schemas.openxmlformats.org/markup-compatibility/2006" xmlns:o="urn:schemas-microsoft-com:office:office" xmlns:r="http://schemas.openxmlformats.org/officeDocument/2006/relationships" xmlns:m="http://schemas.openxmlformats.org/officeDocument/2006/math" xmlns:v="urn:schemas-microsoft-com:vml" xmlns:wp14="http://schemas.microsoft.com/office/word/2010/wordprocessingDrawing" xmlns:wp="http://schemas.openxmlformats.org/drawingml/2006/wordprocessingDrawing" xmlns:w10="urn:schemas-microsoft-com:office:word" xmlns:w="http://schemas.openxmlformats.org/wordprocessingml/2006/main" xmlns:w14="http://schemas.microsoft.com/office/word/2010/wordml" xmlns:w15="http://schemas.microsoft.com/office/word/2012/wordml" xmlns:wpg="http://schemas.microsoft.com/office/word/2010/wordprocessingGroup" xmlns:wpi="http://schemas.microsoft.com/office/word/2010/wordprocessingInk" xmlns:wne="http://schemas.microsoft.com/office/word/2006/wordml" xmlns:wps="http://schemas.microsoft.com/office/word/2010/wordprocessingShape" mc:Ignorable="w14 w15 wp14">
+<w:ftr xmlns:ve="http://schemas.openxmlformats.org/markup-compatibility/2006" xmlns:o="urn:schemas-microsoft-com:office:office" xmlns:r="http://schemas.openxmlformats.org/officeDocument/2006/relationships" xmlns:m="http://schemas.openxmlformats.org/officeDocument/2006/math" xmlns:v="urn:schemas-microsoft-com:vml" xmlns:wp="http://schemas.openxmlformats.org/drawingml/2006/wordprocessingDrawing" xmlns:w10="urn:schemas-microsoft-com:office:word" xmlns:w="http://schemas.openxmlformats.org/wordprocessingml/2006/main" xmlns:wne="http://schemas.microsoft.com/office/word/2006/wordml">
   <w:p>
     <w:pPr>
       <w:tabs>
@@ -3576,14 +3610,21 @@
         <w:dataBinding w:prefixMappings="xmlns:ns0='http://schemas.openxmlformats.org/officeDocument/2006/extended-properties' " w:xpath="/ns0:Properties[1]/ns0:Company[1]" w:storeItemID="{6668398D-A668-4E3E-A5EB-62B293D839F1}"/>
         <w:text/>
       </w:sdtPr>
-      <w:sdtEndPr/>
       <w:sdtContent>
         <w:r>
           <w:rPr>
             <w:lang w:val="es-AR"/>
           </w:rPr>
-          <w:t>VASPA Team</w:t>
+          <w:t xml:space="preserve">VASPA </w:t>
         </w:r>
+        <w:proofErr w:type="spellStart"/>
+        <w:r>
+          <w:rPr>
+            <w:lang w:val="es-AR"/>
+          </w:rPr>
+          <w:t>Team</w:t>
+        </w:r>
+        <w:proofErr w:type="spellEnd"/>
       </w:sdtContent>
     </w:sdt>
     <w:r>
@@ -3622,7 +3663,6 @@
           <w:docPartUnique/>
         </w:docPartObj>
       </w:sdtPr>
-      <w:sdtEndPr/>
       <w:sdtContent>
         <w:r>
           <w:tab/>
@@ -3668,7 +3708,7 @@
             <w:rFonts w:asciiTheme="majorHAnsi" w:hAnsiTheme="majorHAnsi" w:cstheme="majorHAnsi"/>
             <w:noProof/>
           </w:rPr>
-          <w:t>2</w:t>
+          <w:t>3</w:t>
         </w:r>
         <w:r>
           <w:rPr>
@@ -3734,7 +3774,6 @@
       <w:dataBinding w:prefixMappings="xmlns:ns0='http://purl.org/dc/elements/1.1/' xmlns:ns1='http://schemas.openxmlformats.org/package/2006/metadata/core-properties' " w:xpath="/ns1:coreProperties[1]/ns0:creator[1]" w:storeItemID="{6C3C8BC8-F283-45AE-878A-BAB7291924A1}"/>
       <w:text/>
     </w:sdtPr>
-    <w:sdtEndPr/>
     <w:sdtContent>
       <w:p>
         <w:pPr>
@@ -3753,7 +3792,7 @@
 </file>
 
 <file path=word/footer3.xml><?xml version="1.0" encoding="utf-8"?>
-<w:ftr xmlns:wpc="http://schemas.microsoft.com/office/word/2010/wordprocessingCanvas" xmlns:mc="http://schemas.openxmlformats.org/markup-compatibility/2006" xmlns:o="urn:schemas-microsoft-com:office:office" xmlns:r="http://schemas.openxmlformats.org/officeDocument/2006/relationships" xmlns:m="http://schemas.openxmlformats.org/officeDocument/2006/math" xmlns:v="urn:schemas-microsoft-com:vml" xmlns:wp14="http://schemas.microsoft.com/office/word/2010/wordprocessingDrawing" xmlns:wp="http://schemas.openxmlformats.org/drawingml/2006/wordprocessingDrawing" xmlns:w10="urn:schemas-microsoft-com:office:word" xmlns:w="http://schemas.openxmlformats.org/wordprocessingml/2006/main" xmlns:w14="http://schemas.microsoft.com/office/word/2010/wordml" xmlns:w15="http://schemas.microsoft.com/office/word/2012/wordml" xmlns:wpg="http://schemas.microsoft.com/office/word/2010/wordprocessingGroup" xmlns:wpi="http://schemas.microsoft.com/office/word/2010/wordprocessingInk" xmlns:wne="http://schemas.microsoft.com/office/word/2006/wordml" xmlns:wps="http://schemas.microsoft.com/office/word/2010/wordprocessingShape" mc:Ignorable="w14 w15 wp14">
+<w:ftr xmlns:ve="http://schemas.openxmlformats.org/markup-compatibility/2006" xmlns:o="urn:schemas-microsoft-com:office:office" xmlns:r="http://schemas.openxmlformats.org/officeDocument/2006/relationships" xmlns:m="http://schemas.openxmlformats.org/officeDocument/2006/math" xmlns:v="urn:schemas-microsoft-com:vml" xmlns:wp="http://schemas.openxmlformats.org/drawingml/2006/wordprocessingDrawing" xmlns:w10="urn:schemas-microsoft-com:office:word" xmlns:w="http://schemas.openxmlformats.org/wordprocessingml/2006/main" xmlns:wne="http://schemas.microsoft.com/office/word/2006/wordml">
   <w:p>
     <w:pPr>
       <w:pStyle w:val="Piedepgina"/>
@@ -3763,7 +3802,7 @@
 </file>
 
 <file path=word/footnotes.xml><?xml version="1.0" encoding="utf-8"?>
-<w:footnotes xmlns:wpc="http://schemas.microsoft.com/office/word/2010/wordprocessingCanvas" xmlns:mc="http://schemas.openxmlformats.org/markup-compatibility/2006" xmlns:o="urn:schemas-microsoft-com:office:office" xmlns:r="http://schemas.openxmlformats.org/officeDocument/2006/relationships" xmlns:m="http://schemas.openxmlformats.org/officeDocument/2006/math" xmlns:v="urn:schemas-microsoft-com:vml" xmlns:wp14="http://schemas.microsoft.com/office/word/2010/wordprocessingDrawing" xmlns:wp="http://schemas.openxmlformats.org/drawingml/2006/wordprocessingDrawing" xmlns:w10="urn:schemas-microsoft-com:office:word" xmlns:w="http://schemas.openxmlformats.org/wordprocessingml/2006/main" xmlns:w14="http://schemas.microsoft.com/office/word/2010/wordml" xmlns:w15="http://schemas.microsoft.com/office/word/2012/wordml" xmlns:wpg="http://schemas.microsoft.com/office/word/2010/wordprocessingGroup" xmlns:wpi="http://schemas.microsoft.com/office/word/2010/wordprocessingInk" xmlns:wne="http://schemas.microsoft.com/office/word/2006/wordml" xmlns:wps="http://schemas.microsoft.com/office/word/2010/wordprocessingShape" mc:Ignorable="w14 w15 wp14">
+<w:footnotes xmlns:ve="http://schemas.openxmlformats.org/markup-compatibility/2006" xmlns:o="urn:schemas-microsoft-com:office:office" xmlns:r="http://schemas.openxmlformats.org/officeDocument/2006/relationships" xmlns:m="http://schemas.openxmlformats.org/officeDocument/2006/math" xmlns:v="urn:schemas-microsoft-com:vml" xmlns:wp="http://schemas.openxmlformats.org/drawingml/2006/wordprocessingDrawing" xmlns:w10="urn:schemas-microsoft-com:office:word" xmlns:w="http://schemas.openxmlformats.org/wordprocessingml/2006/main" xmlns:wne="http://schemas.microsoft.com/office/word/2006/wordml">
   <w:footnote w:type="separator" w:id="-1">
     <w:p>
       <w:pPr>
@@ -3790,7 +3829,7 @@
 </file>
 
 <file path=word/header1.xml><?xml version="1.0" encoding="utf-8"?>
-<w:hdr xmlns:wpc="http://schemas.microsoft.com/office/word/2010/wordprocessingCanvas" xmlns:mc="http://schemas.openxmlformats.org/markup-compatibility/2006" xmlns:o="urn:schemas-microsoft-com:office:office" xmlns:r="http://schemas.openxmlformats.org/officeDocument/2006/relationships" xmlns:m="http://schemas.openxmlformats.org/officeDocument/2006/math" xmlns:v="urn:schemas-microsoft-com:vml" xmlns:wp14="http://schemas.microsoft.com/office/word/2010/wordprocessingDrawing" xmlns:wp="http://schemas.openxmlformats.org/drawingml/2006/wordprocessingDrawing" xmlns:w10="urn:schemas-microsoft-com:office:word" xmlns:w="http://schemas.openxmlformats.org/wordprocessingml/2006/main" xmlns:w14="http://schemas.microsoft.com/office/word/2010/wordml" xmlns:w15="http://schemas.microsoft.com/office/word/2012/wordml" xmlns:wpg="http://schemas.microsoft.com/office/word/2010/wordprocessingGroup" xmlns:wpi="http://schemas.microsoft.com/office/word/2010/wordprocessingInk" xmlns:wne="http://schemas.microsoft.com/office/word/2006/wordml" xmlns:wps="http://schemas.microsoft.com/office/word/2010/wordprocessingShape" mc:Ignorable="w14 w15 wp14">
+<w:hdr xmlns:ve="http://schemas.openxmlformats.org/markup-compatibility/2006" xmlns:o="urn:schemas-microsoft-com:office:office" xmlns:r="http://schemas.openxmlformats.org/officeDocument/2006/relationships" xmlns:m="http://schemas.openxmlformats.org/officeDocument/2006/math" xmlns:v="urn:schemas-microsoft-com:vml" xmlns:wp="http://schemas.openxmlformats.org/drawingml/2006/wordprocessingDrawing" xmlns:w10="urn:schemas-microsoft-com:office:word" xmlns:w="http://schemas.openxmlformats.org/wordprocessingml/2006/main" xmlns:wne="http://schemas.microsoft.com/office/word/2006/wordml">
   <w:p>
     <w:pPr>
       <w:pStyle w:val="Encabezado"/>
@@ -3800,7 +3839,7 @@
 </file>
 
 <file path=word/header2.xml><?xml version="1.0" encoding="utf-8"?>
-<w:hdr xmlns:wpc="http://schemas.microsoft.com/office/word/2010/wordprocessingCanvas" xmlns:mc="http://schemas.openxmlformats.org/markup-compatibility/2006" xmlns:o="urn:schemas-microsoft-com:office:office" xmlns:r="http://schemas.openxmlformats.org/officeDocument/2006/relationships" xmlns:m="http://schemas.openxmlformats.org/officeDocument/2006/math" xmlns:v="urn:schemas-microsoft-com:vml" xmlns:wp14="http://schemas.microsoft.com/office/word/2010/wordprocessingDrawing" xmlns:wp="http://schemas.openxmlformats.org/drawingml/2006/wordprocessingDrawing" xmlns:w10="urn:schemas-microsoft-com:office:word" xmlns:w="http://schemas.openxmlformats.org/wordprocessingml/2006/main" xmlns:w14="http://schemas.microsoft.com/office/word/2010/wordml" xmlns:w15="http://schemas.microsoft.com/office/word/2012/wordml" xmlns:wpg="http://schemas.microsoft.com/office/word/2010/wordprocessingGroup" xmlns:wpi="http://schemas.microsoft.com/office/word/2010/wordprocessingInk" xmlns:wne="http://schemas.microsoft.com/office/word/2006/wordml" xmlns:wps="http://schemas.microsoft.com/office/word/2010/wordprocessingShape" mc:Ignorable="w14 w15 wp14">
+<w:hdr xmlns:ve="http://schemas.openxmlformats.org/markup-compatibility/2006" xmlns:o="urn:schemas-microsoft-com:office:office" xmlns:r="http://schemas.openxmlformats.org/officeDocument/2006/relationships" xmlns:m="http://schemas.openxmlformats.org/officeDocument/2006/math" xmlns:v="urn:schemas-microsoft-com:vml" xmlns:wp="http://schemas.openxmlformats.org/drawingml/2006/wordprocessingDrawing" xmlns:w10="urn:schemas-microsoft-com:office:word" xmlns:w="http://schemas.openxmlformats.org/wordprocessingml/2006/main" xmlns:wne="http://schemas.microsoft.com/office/word/2006/wordml">
   <w:p>
     <w:pPr>
       <w:pStyle w:val="Encabezado"/>
@@ -3813,7 +3852,7 @@
         <w:rFonts w:asciiTheme="majorHAnsi" w:eastAsiaTheme="majorEastAsia" w:hAnsiTheme="majorHAnsi" w:cstheme="majorBidi"/>
         <w:noProof/>
         <w:szCs w:val="36"/>
-        <w:lang w:eastAsia="es-ES"/>
+        <w:lang w:val="es-AR" w:eastAsia="es-AR"/>
       </w:rPr>
       <w:drawing>
         <wp:anchor distT="0" distB="0" distL="114300" distR="114300" simplePos="0" relativeHeight="251662336" behindDoc="0" locked="0" layoutInCell="1" allowOverlap="1">
@@ -3842,7 +3881,7 @@
                   <a:blip r:embed="rId1">
                     <a:extLst>
                       <a:ext uri="{28A0092B-C50C-407E-A947-70E740481C1C}">
-                        <a14:useLocalDpi xmlns:a14="http://schemas.microsoft.com/office/drawing/2010/main" val="0"/>
+                        <a14:useLocalDpi xmlns:a14="http://schemas.microsoft.com/office/drawing/2010/main" xmlns:wps="http://schemas.microsoft.com/office/word/2010/wordprocessingShape" xmlns:wpi="http://schemas.microsoft.com/office/word/2010/wordprocessingInk" xmlns:wpg="http://schemas.microsoft.com/office/word/2010/wordprocessingGroup" xmlns:w15="http://schemas.microsoft.com/office/word/2012/wordml" xmlns:w14="http://schemas.microsoft.com/office/word/2010/wordml" xmlns:w="http://schemas.openxmlformats.org/wordprocessingml/2006/main" xmlns:w10="urn:schemas-microsoft-com:office:word" xmlns:wp14="http://schemas.microsoft.com/office/word/2010/wordprocessingDrawing" xmlns:v="urn:schemas-microsoft-com:vml" xmlns:o="urn:schemas-microsoft-com:office:office" xmlns:mc="http://schemas.openxmlformats.org/markup-compatibility/2006" xmlns:wpc="http://schemas.microsoft.com/office/word/2010/wordprocessingCanvas" xmlns="" val="0"/>
                       </a:ext>
                     </a:extLst>
                   </a:blip>
@@ -3875,7 +3914,6 @@
         <w:dataBinding w:prefixMappings="xmlns:ns0='http://schemas.openxmlformats.org/package/2006/metadata/core-properties' xmlns:ns1='http://purl.org/dc/elements/1.1/'" w:xpath="/ns0:coreProperties[1]/ns1:title[1]" w:storeItemID="{6C3C8BC8-F283-45AE-878A-BAB7291924A1}"/>
         <w:text/>
       </w:sdtPr>
-      <w:sdtEndPr/>
       <w:sdtContent>
         <w:r>
           <w:rPr>
@@ -3902,7 +3940,6 @@
         <w:dataBinding w:prefixMappings="xmlns:ns0='http://purl.org/dc/elements/1.1/' xmlns:ns1='http://schemas.openxmlformats.org/package/2006/metadata/core-properties' " w:xpath="/ns1:coreProperties[1]/ns1:category[1]" w:storeItemID="{6C3C8BC8-F283-45AE-878A-BAB7291924A1}"/>
         <w:text/>
       </w:sdtPr>
-      <w:sdtEndPr/>
       <w:sdtContent>
         <w:r>
           <w:rPr>
@@ -3932,7 +3969,7 @@
         <w:rFonts w:asciiTheme="majorHAnsi" w:eastAsiaTheme="majorEastAsia" w:hAnsiTheme="majorHAnsi" w:cstheme="majorBidi"/>
         <w:noProof/>
         <w:szCs w:val="36"/>
-        <w:lang w:eastAsia="es-ES"/>
+        <w:lang w:val="es-AR" w:eastAsia="es-AR"/>
       </w:rPr>
       <w:drawing>
         <wp:anchor distT="0" distB="0" distL="114300" distR="114300" simplePos="0" relativeHeight="251660288" behindDoc="0" locked="0" layoutInCell="1" allowOverlap="1">
@@ -4034,7 +4071,6 @@
         <w:dataBinding w:prefixMappings="xmlns:ns0='http://schemas.openxmlformats.org/package/2006/metadata/core-properties' xmlns:ns1='http://purl.org/dc/elements/1.1/'" w:xpath="/ns0:coreProperties[1]/ns1:subject[1]" w:storeItemID="{6C3C8BC8-F283-45AE-878A-BAB7291924A1}"/>
         <w:text/>
       </w:sdtPr>
-      <w:sdtEndPr/>
       <w:sdtContent>
         <w:r>
           <w:rPr>
@@ -4057,7 +4093,7 @@
 </file>
 
 <file path=word/header3.xml><?xml version="1.0" encoding="utf-8"?>
-<w:hdr xmlns:wpc="http://schemas.microsoft.com/office/word/2010/wordprocessingCanvas" xmlns:mc="http://schemas.openxmlformats.org/markup-compatibility/2006" xmlns:o="urn:schemas-microsoft-com:office:office" xmlns:r="http://schemas.openxmlformats.org/officeDocument/2006/relationships" xmlns:m="http://schemas.openxmlformats.org/officeDocument/2006/math" xmlns:v="urn:schemas-microsoft-com:vml" xmlns:wp14="http://schemas.microsoft.com/office/word/2010/wordprocessingDrawing" xmlns:wp="http://schemas.openxmlformats.org/drawingml/2006/wordprocessingDrawing" xmlns:w10="urn:schemas-microsoft-com:office:word" xmlns:w="http://schemas.openxmlformats.org/wordprocessingml/2006/main" xmlns:w14="http://schemas.microsoft.com/office/word/2010/wordml" xmlns:w15="http://schemas.microsoft.com/office/word/2012/wordml" xmlns:wpg="http://schemas.microsoft.com/office/word/2010/wordprocessingGroup" xmlns:wpi="http://schemas.microsoft.com/office/word/2010/wordprocessingInk" xmlns:wne="http://schemas.microsoft.com/office/word/2006/wordml" xmlns:wps="http://schemas.microsoft.com/office/word/2010/wordprocessingShape" mc:Ignorable="w14 w15 wp14">
+<w:hdr xmlns:ve="http://schemas.openxmlformats.org/markup-compatibility/2006" xmlns:o="urn:schemas-microsoft-com:office:office" xmlns:r="http://schemas.openxmlformats.org/officeDocument/2006/relationships" xmlns:m="http://schemas.openxmlformats.org/officeDocument/2006/math" xmlns:v="urn:schemas-microsoft-com:vml" xmlns:wp="http://schemas.openxmlformats.org/drawingml/2006/wordprocessingDrawing" xmlns:w10="urn:schemas-microsoft-com:office:word" xmlns:w="http://schemas.openxmlformats.org/wordprocessingml/2006/main" xmlns:wne="http://schemas.microsoft.com/office/word/2006/wordml">
   <w:p>
     <w:pPr>
       <w:pStyle w:val="Encabezado"/>
@@ -4067,7 +4103,7 @@
 </file>
 
 <file path=word/numbering.xml><?xml version="1.0" encoding="utf-8"?>
-<w:numbering xmlns:wpc="http://schemas.microsoft.com/office/word/2010/wordprocessingCanvas" xmlns:mc="http://schemas.openxmlformats.org/markup-compatibility/2006" xmlns:o="urn:schemas-microsoft-com:office:office" xmlns:r="http://schemas.openxmlformats.org/officeDocument/2006/relationships" xmlns:m="http://schemas.openxmlformats.org/officeDocument/2006/math" xmlns:v="urn:schemas-microsoft-com:vml" xmlns:wp14="http://schemas.microsoft.com/office/word/2010/wordprocessingDrawing" xmlns:wp="http://schemas.openxmlformats.org/drawingml/2006/wordprocessingDrawing" xmlns:w10="urn:schemas-microsoft-com:office:word" xmlns:w="http://schemas.openxmlformats.org/wordprocessingml/2006/main" xmlns:w14="http://schemas.microsoft.com/office/word/2010/wordml" xmlns:w15="http://schemas.microsoft.com/office/word/2012/wordml" xmlns:wpg="http://schemas.microsoft.com/office/word/2010/wordprocessingGroup" xmlns:wpi="http://schemas.microsoft.com/office/word/2010/wordprocessingInk" xmlns:wne="http://schemas.microsoft.com/office/word/2006/wordml" xmlns:wps="http://schemas.microsoft.com/office/word/2010/wordprocessingShape" mc:Ignorable="w14 w15 wp14">
+<w:numbering xmlns:ve="http://schemas.openxmlformats.org/markup-compatibility/2006" xmlns:o="urn:schemas-microsoft-com:office:office" xmlns:r="http://schemas.openxmlformats.org/officeDocument/2006/relationships" xmlns:m="http://schemas.openxmlformats.org/officeDocument/2006/math" xmlns:v="urn:schemas-microsoft-com:vml" xmlns:wp="http://schemas.openxmlformats.org/drawingml/2006/wordprocessingDrawing" xmlns:w10="urn:schemas-microsoft-com:office:word" xmlns:w="http://schemas.openxmlformats.org/wordprocessingml/2006/main" xmlns:wne="http://schemas.microsoft.com/office/word/2006/wordml">
   <w:abstractNum w:abstractNumId="0">
     <w:nsid w:val="00000003"/>
     <w:multiLevelType w:val="multilevel"/>
@@ -5857,7 +5893,7 @@
 </file>
 
 <file path=word/styles.xml><?xml version="1.0" encoding="utf-8"?>
-<w:styles xmlns:mc="http://schemas.openxmlformats.org/markup-compatibility/2006" xmlns:r="http://schemas.openxmlformats.org/officeDocument/2006/relationships" xmlns:w="http://schemas.openxmlformats.org/wordprocessingml/2006/main" xmlns:w14="http://schemas.microsoft.com/office/word/2010/wordml" xmlns:w15="http://schemas.microsoft.com/office/word/2012/wordml" mc:Ignorable="w14 w15">
+<w:styles xmlns:r="http://schemas.openxmlformats.org/officeDocument/2006/relationships" xmlns:w="http://schemas.openxmlformats.org/wordprocessingml/2006/main">
   <w:docDefaults>
     <w:rPrDefault>
       <w:rPr>
@@ -5874,378 +5910,145 @@
       </w:pPr>
     </w:pPrDefault>
   </w:docDefaults>
-  <w:latentStyles w:defLockedState="0" w:defUIPriority="99" w:defSemiHidden="0" w:defUnhideWhenUsed="0" w:defQFormat="0" w:count="371">
-    <w:lsdException w:name="Normal" w:uiPriority="0" w:qFormat="1"/>
-    <w:lsdException w:name="heading 1" w:uiPriority="0" w:qFormat="1"/>
-    <w:lsdException w:name="heading 2" w:semiHidden="1" w:uiPriority="0" w:unhideWhenUsed="1" w:qFormat="1"/>
-    <w:lsdException w:name="heading 3" w:semiHidden="1" w:uiPriority="9" w:unhideWhenUsed="1" w:qFormat="1"/>
-    <w:lsdException w:name="heading 4" w:semiHidden="1" w:uiPriority="9" w:unhideWhenUsed="1" w:qFormat="1"/>
-    <w:lsdException w:name="heading 5" w:semiHidden="1" w:uiPriority="9" w:unhideWhenUsed="1" w:qFormat="1"/>
-    <w:lsdException w:name="heading 6" w:semiHidden="1" w:uiPriority="9" w:unhideWhenUsed="1" w:qFormat="1"/>
-    <w:lsdException w:name="heading 7" w:semiHidden="1" w:uiPriority="9" w:unhideWhenUsed="1" w:qFormat="1"/>
-    <w:lsdException w:name="heading 8" w:semiHidden="1" w:uiPriority="9" w:unhideWhenUsed="1" w:qFormat="1"/>
-    <w:lsdException w:name="heading 9" w:semiHidden="1" w:uiPriority="9" w:unhideWhenUsed="1" w:qFormat="1"/>
-    <w:lsdException w:name="index 1" w:semiHidden="1" w:unhideWhenUsed="1"/>
-    <w:lsdException w:name="index 2" w:semiHidden="1" w:unhideWhenUsed="1"/>
-    <w:lsdException w:name="index 3" w:semiHidden="1" w:unhideWhenUsed="1"/>
-    <w:lsdException w:name="index 4" w:semiHidden="1" w:unhideWhenUsed="1"/>
-    <w:lsdException w:name="index 5" w:semiHidden="1" w:unhideWhenUsed="1"/>
-    <w:lsdException w:name="index 6" w:semiHidden="1" w:unhideWhenUsed="1"/>
-    <w:lsdException w:name="index 7" w:semiHidden="1" w:unhideWhenUsed="1"/>
-    <w:lsdException w:name="index 8" w:semiHidden="1" w:unhideWhenUsed="1"/>
-    <w:lsdException w:name="index 9" w:semiHidden="1" w:unhideWhenUsed="1"/>
-    <w:lsdException w:name="toc 1" w:semiHidden="1" w:uiPriority="39" w:unhideWhenUsed="1" w:qFormat="1"/>
-    <w:lsdException w:name="toc 2" w:semiHidden="1" w:uiPriority="39" w:unhideWhenUsed="1" w:qFormat="1"/>
-    <w:lsdException w:name="toc 3" w:semiHidden="1" w:uiPriority="39" w:unhideWhenUsed="1" w:qFormat="1"/>
-    <w:lsdException w:name="toc 4" w:semiHidden="1" w:uiPriority="39" w:unhideWhenUsed="1"/>
-    <w:lsdException w:name="toc 5" w:semiHidden="1" w:uiPriority="39" w:unhideWhenUsed="1"/>
-    <w:lsdException w:name="toc 6" w:semiHidden="1" w:uiPriority="39" w:unhideWhenUsed="1"/>
-    <w:lsdException w:name="toc 7" w:semiHidden="1" w:uiPriority="39" w:unhideWhenUsed="1"/>
-    <w:lsdException w:name="toc 8" w:semiHidden="1" w:uiPriority="39" w:unhideWhenUsed="1"/>
-    <w:lsdException w:name="toc 9" w:semiHidden="1" w:uiPriority="39" w:unhideWhenUsed="1"/>
-    <w:lsdException w:name="Normal Indent" w:semiHidden="1" w:unhideWhenUsed="1"/>
-    <w:lsdException w:name="footnote text" w:semiHidden="1" w:unhideWhenUsed="1"/>
-    <w:lsdException w:name="annotation text" w:semiHidden="1" w:unhideWhenUsed="1"/>
-    <w:lsdException w:name="header" w:semiHidden="1" w:unhideWhenUsed="1"/>
-    <w:lsdException w:name="footer" w:semiHidden="1" w:unhideWhenUsed="1"/>
-    <w:lsdException w:name="index heading" w:semiHidden="1" w:unhideWhenUsed="1"/>
-    <w:lsdException w:name="caption" w:semiHidden="1" w:uiPriority="35" w:unhideWhenUsed="1" w:qFormat="1"/>
-    <w:lsdException w:name="table of figures" w:semiHidden="1" w:unhideWhenUsed="1"/>
-    <w:lsdException w:name="envelope address" w:semiHidden="1" w:unhideWhenUsed="1"/>
-    <w:lsdException w:name="envelope return" w:semiHidden="1" w:unhideWhenUsed="1"/>
-    <w:lsdException w:name="footnote reference" w:semiHidden="1" w:unhideWhenUsed="1"/>
-    <w:lsdException w:name="annotation reference" w:semiHidden="1" w:unhideWhenUsed="1"/>
-    <w:lsdException w:name="line number" w:semiHidden="1" w:unhideWhenUsed="1"/>
-    <w:lsdException w:name="page number" w:semiHidden="1" w:unhideWhenUsed="1"/>
-    <w:lsdException w:name="endnote reference" w:semiHidden="1" w:unhideWhenUsed="1"/>
-    <w:lsdException w:name="endnote text" w:semiHidden="1" w:unhideWhenUsed="1"/>
-    <w:lsdException w:name="table of authorities" w:semiHidden="1" w:unhideWhenUsed="1"/>
-    <w:lsdException w:name="macro" w:semiHidden="1" w:unhideWhenUsed="1"/>
-    <w:lsdException w:name="toa heading" w:semiHidden="1" w:unhideWhenUsed="1"/>
-    <w:lsdException w:name="List" w:semiHidden="1" w:unhideWhenUsed="1"/>
-    <w:lsdException w:name="List Bullet" w:semiHidden="1" w:unhideWhenUsed="1"/>
-    <w:lsdException w:name="List Number" w:semiHidden="1" w:unhideWhenUsed="1"/>
-    <w:lsdException w:name="List 2" w:semiHidden="1" w:unhideWhenUsed="1"/>
-    <w:lsdException w:name="List 3" w:semiHidden="1" w:unhideWhenUsed="1"/>
-    <w:lsdException w:name="List 4" w:semiHidden="1" w:unhideWhenUsed="1"/>
-    <w:lsdException w:name="List 5" w:semiHidden="1" w:unhideWhenUsed="1"/>
-    <w:lsdException w:name="List Bullet 2" w:semiHidden="1" w:unhideWhenUsed="1"/>
-    <w:lsdException w:name="List Bullet 3" w:semiHidden="1" w:unhideWhenUsed="1"/>
-    <w:lsdException w:name="List Bullet 4" w:semiHidden="1" w:unhideWhenUsed="1"/>
-    <w:lsdException w:name="List Bullet 5" w:semiHidden="1" w:unhideWhenUsed="1"/>
-    <w:lsdException w:name="List Number 2" w:semiHidden="1" w:unhideWhenUsed="1"/>
-    <w:lsdException w:name="List Number 3" w:semiHidden="1" w:unhideWhenUsed="1"/>
-    <w:lsdException w:name="List Number 4" w:semiHidden="1" w:unhideWhenUsed="1"/>
-    <w:lsdException w:name="List Number 5" w:semiHidden="1" w:unhideWhenUsed="1"/>
-    <w:lsdException w:name="Title" w:uiPriority="10" w:qFormat="1"/>
-    <w:lsdException w:name="Closing" w:semiHidden="1" w:unhideWhenUsed="1"/>
-    <w:lsdException w:name="Signature" w:semiHidden="1" w:unhideWhenUsed="1"/>
-    <w:lsdException w:name="Default Paragraph Font" w:semiHidden="1" w:uiPriority="1" w:unhideWhenUsed="1"/>
-    <w:lsdException w:name="Body Text" w:semiHidden="1" w:uiPriority="0" w:unhideWhenUsed="1"/>
-    <w:lsdException w:name="Body Text Indent" w:semiHidden="1" w:unhideWhenUsed="1"/>
-    <w:lsdException w:name="List Continue" w:semiHidden="1" w:unhideWhenUsed="1"/>
-    <w:lsdException w:name="List Continue 2" w:semiHidden="1" w:unhideWhenUsed="1"/>
-    <w:lsdException w:name="List Continue 3" w:semiHidden="1" w:unhideWhenUsed="1"/>
-    <w:lsdException w:name="List Continue 4" w:semiHidden="1" w:unhideWhenUsed="1"/>
-    <w:lsdException w:name="List Continue 5" w:semiHidden="1" w:unhideWhenUsed="1"/>
-    <w:lsdException w:name="Message Header" w:semiHidden="1" w:unhideWhenUsed="1"/>
-    <w:lsdException w:name="Subtitle" w:uiPriority="11" w:qFormat="1"/>
-    <w:lsdException w:name="Salutation" w:semiHidden="1" w:unhideWhenUsed="1"/>
-    <w:lsdException w:name="Date" w:semiHidden="1" w:unhideWhenUsed="1"/>
-    <w:lsdException w:name="Body Text First Indent" w:semiHidden="1" w:unhideWhenUsed="1"/>
-    <w:lsdException w:name="Body Text First Indent 2" w:semiHidden="1" w:unhideWhenUsed="1"/>
-    <w:lsdException w:name="Note Heading" w:semiHidden="1" w:unhideWhenUsed="1"/>
-    <w:lsdException w:name="Body Text 2" w:semiHidden="1" w:unhideWhenUsed="1"/>
-    <w:lsdException w:name="Body Text 3" w:semiHidden="1" w:unhideWhenUsed="1"/>
-    <w:lsdException w:name="Body Text Indent 2" w:semiHidden="1" w:unhideWhenUsed="1"/>
-    <w:lsdException w:name="Body Text Indent 3" w:semiHidden="1" w:unhideWhenUsed="1"/>
-    <w:lsdException w:name="Block Text" w:semiHidden="1" w:unhideWhenUsed="1"/>
-    <w:lsdException w:name="Hyperlink" w:semiHidden="1" w:unhideWhenUsed="1"/>
-    <w:lsdException w:name="FollowedHyperlink" w:semiHidden="1" w:unhideWhenUsed="1"/>
-    <w:lsdException w:name="Strong" w:uiPriority="22" w:qFormat="1"/>
-    <w:lsdException w:name="Emphasis" w:uiPriority="20" w:qFormat="1"/>
-    <w:lsdException w:name="Document Map" w:semiHidden="1" w:unhideWhenUsed="1"/>
-    <w:lsdException w:name="Plain Text" w:semiHidden="1" w:unhideWhenUsed="1"/>
-    <w:lsdException w:name="E-mail Signature" w:semiHidden="1" w:unhideWhenUsed="1"/>
-    <w:lsdException w:name="HTML Top of Form" w:semiHidden="1" w:unhideWhenUsed="1"/>
-    <w:lsdException w:name="HTML Bottom of Form" w:semiHidden="1" w:unhideWhenUsed="1"/>
-    <w:lsdException w:name="Normal (Web)" w:semiHidden="1" w:unhideWhenUsed="1"/>
-    <w:lsdException w:name="HTML Acronym" w:semiHidden="1" w:unhideWhenUsed="1"/>
-    <w:lsdException w:name="HTML Address" w:semiHidden="1" w:unhideWhenUsed="1"/>
-    <w:lsdException w:name="HTML Cite" w:semiHidden="1" w:unhideWhenUsed="1"/>
-    <w:lsdException w:name="HTML Code" w:semiHidden="1" w:unhideWhenUsed="1"/>
-    <w:lsdException w:name="HTML Definition" w:semiHidden="1" w:unhideWhenUsed="1"/>
-    <w:lsdException w:name="HTML Keyboard" w:semiHidden="1" w:unhideWhenUsed="1"/>
-    <w:lsdException w:name="HTML Preformatted" w:semiHidden="1" w:unhideWhenUsed="1"/>
-    <w:lsdException w:name="HTML Sample" w:semiHidden="1" w:unhideWhenUsed="1"/>
-    <w:lsdException w:name="HTML Typewriter" w:semiHidden="1" w:unhideWhenUsed="1"/>
-    <w:lsdException w:name="HTML Variable" w:semiHidden="1" w:unhideWhenUsed="1"/>
-    <w:lsdException w:name="Normal Table" w:semiHidden="1" w:unhideWhenUsed="1"/>
-    <w:lsdException w:name="annotation subject" w:semiHidden="1" w:unhideWhenUsed="1"/>
-    <w:lsdException w:name="No List" w:semiHidden="1" w:unhideWhenUsed="1"/>
-    <w:lsdException w:name="Outline List 1" w:semiHidden="1" w:unhideWhenUsed="1"/>
-    <w:lsdException w:name="Outline List 2" w:semiHidden="1" w:unhideWhenUsed="1"/>
-    <w:lsdException w:name="Outline List 3" w:semiHidden="1" w:unhideWhenUsed="1"/>
-    <w:lsdException w:name="Table Simple 1" w:semiHidden="1" w:unhideWhenUsed="1"/>
-    <w:lsdException w:name="Table Simple 2" w:semiHidden="1" w:unhideWhenUsed="1"/>
-    <w:lsdException w:name="Table Simple 3" w:semiHidden="1" w:unhideWhenUsed="1"/>
-    <w:lsdException w:name="Table Classic 1" w:semiHidden="1" w:unhideWhenUsed="1"/>
-    <w:lsdException w:name="Table Classic 2" w:semiHidden="1" w:unhideWhenUsed="1"/>
-    <w:lsdException w:name="Table Classic 3" w:semiHidden="1" w:unhideWhenUsed="1"/>
-    <w:lsdException w:name="Table Classic 4" w:semiHidden="1" w:unhideWhenUsed="1"/>
-    <w:lsdException w:name="Table Colorful 1" w:semiHidden="1" w:unhideWhenUsed="1"/>
-    <w:lsdException w:name="Table Colorful 2" w:semiHidden="1" w:unhideWhenUsed="1"/>
-    <w:lsdException w:name="Table Colorful 3" w:semiHidden="1" w:unhideWhenUsed="1"/>
-    <w:lsdException w:name="Table Columns 1" w:semiHidden="1" w:unhideWhenUsed="1"/>
-    <w:lsdException w:name="Table Columns 2" w:semiHidden="1" w:unhideWhenUsed="1"/>
-    <w:lsdException w:name="Table Columns 3" w:semiHidden="1" w:unhideWhenUsed="1"/>
-    <w:lsdException w:name="Table Columns 4" w:semiHidden="1" w:unhideWhenUsed="1"/>
-    <w:lsdException w:name="Table Columns 5" w:semiHidden="1" w:unhideWhenUsed="1"/>
-    <w:lsdException w:name="Table Grid 1" w:semiHidden="1" w:unhideWhenUsed="1"/>
-    <w:lsdException w:name="Table Grid 2" w:semiHidden="1" w:unhideWhenUsed="1"/>
-    <w:lsdException w:name="Table Grid 3" w:semiHidden="1" w:unhideWhenUsed="1"/>
-    <w:lsdException w:name="Table Grid 4" w:semiHidden="1" w:unhideWhenUsed="1"/>
-    <w:lsdException w:name="Table Grid 5" w:semiHidden="1" w:unhideWhenUsed="1"/>
-    <w:lsdException w:name="Table Grid 6" w:semiHidden="1" w:unhideWhenUsed="1"/>
-    <w:lsdException w:name="Table Grid 7" w:semiHidden="1" w:unhideWhenUsed="1"/>
-    <w:lsdException w:name="Table Grid 8" w:semiHidden="1" w:unhideWhenUsed="1"/>
-    <w:lsdException w:name="Table List 1" w:semiHidden="1" w:unhideWhenUsed="1"/>
-    <w:lsdException w:name="Table List 2" w:semiHidden="1" w:unhideWhenUsed="1"/>
-    <w:lsdException w:name="Table List 3" w:semiHidden="1" w:unhideWhenUsed="1"/>
-    <w:lsdException w:name="Table List 4" w:semiHidden="1" w:unhideWhenUsed="1"/>
-    <w:lsdException w:name="Table List 5" w:semiHidden="1" w:unhideWhenUsed="1"/>
-    <w:lsdException w:name="Table List 6" w:semiHidden="1" w:unhideWhenUsed="1"/>
-    <w:lsdException w:name="Table List 7" w:semiHidden="1" w:unhideWhenUsed="1"/>
-    <w:lsdException w:name="Table List 8" w:semiHidden="1" w:unhideWhenUsed="1"/>
-    <w:lsdException w:name="Table 3D effects 1" w:semiHidden="1" w:unhideWhenUsed="1"/>
-    <w:lsdException w:name="Table 3D effects 2" w:semiHidden="1" w:unhideWhenUsed="1"/>
-    <w:lsdException w:name="Table 3D effects 3" w:semiHidden="1" w:unhideWhenUsed="1"/>
-    <w:lsdException w:name="Table Contemporary" w:semiHidden="1" w:unhideWhenUsed="1"/>
-    <w:lsdException w:name="Table Elegant" w:semiHidden="1" w:unhideWhenUsed="1"/>
-    <w:lsdException w:name="Table Professional" w:semiHidden="1" w:unhideWhenUsed="1"/>
-    <w:lsdException w:name="Table Subtle 1" w:semiHidden="1" w:unhideWhenUsed="1"/>
-    <w:lsdException w:name="Table Subtle 2" w:semiHidden="1" w:unhideWhenUsed="1"/>
-    <w:lsdException w:name="Table Web 1" w:semiHidden="1" w:unhideWhenUsed="1"/>
-    <w:lsdException w:name="Table Web 2" w:semiHidden="1" w:unhideWhenUsed="1"/>
-    <w:lsdException w:name="Table Web 3" w:semiHidden="1" w:unhideWhenUsed="1"/>
-    <w:lsdException w:name="Balloon Text" w:semiHidden="1" w:unhideWhenUsed="1"/>
-    <w:lsdException w:name="Table Grid" w:uiPriority="0"/>
-    <w:lsdException w:name="Table Theme" w:semiHidden="1" w:unhideWhenUsed="1"/>
-    <w:lsdException w:name="Placeholder Text" w:semiHidden="1"/>
-    <w:lsdException w:name="No Spacing" w:uiPriority="1" w:qFormat="1"/>
-    <w:lsdException w:name="Light Shading" w:uiPriority="60"/>
-    <w:lsdException w:name="Light List" w:uiPriority="61"/>
-    <w:lsdException w:name="Light Grid" w:uiPriority="62"/>
-    <w:lsdException w:name="Medium Shading 1" w:uiPriority="63"/>
-    <w:lsdException w:name="Medium Shading 2" w:uiPriority="64"/>
-    <w:lsdException w:name="Medium List 1" w:uiPriority="65"/>
-    <w:lsdException w:name="Medium List 2" w:uiPriority="66"/>
-    <w:lsdException w:name="Medium Grid 1" w:uiPriority="67"/>
-    <w:lsdException w:name="Medium Grid 2" w:uiPriority="68"/>
-    <w:lsdException w:name="Medium Grid 3" w:uiPriority="69"/>
-    <w:lsdException w:name="Dark List" w:uiPriority="70"/>
-    <w:lsdException w:name="Colorful Shading" w:uiPriority="71"/>
-    <w:lsdException w:name="Colorful List" w:uiPriority="72"/>
-    <w:lsdException w:name="Colorful Grid" w:uiPriority="73"/>
-    <w:lsdException w:name="Light Shading Accent 1" w:uiPriority="60"/>
-    <w:lsdException w:name="Light List Accent 1" w:uiPriority="61"/>
-    <w:lsdException w:name="Light Grid Accent 1" w:uiPriority="62"/>
-    <w:lsdException w:name="Medium Shading 1 Accent 1" w:uiPriority="63"/>
-    <w:lsdException w:name="Medium Shading 2 Accent 1" w:uiPriority="64"/>
-    <w:lsdException w:name="Medium List 1 Accent 1" w:uiPriority="65"/>
-    <w:lsdException w:name="Revision" w:semiHidden="1"/>
-    <w:lsdException w:name="List Paragraph" w:uiPriority="34" w:qFormat="1"/>
-    <w:lsdException w:name="Quote" w:uiPriority="29" w:qFormat="1"/>
-    <w:lsdException w:name="Intense Quote" w:uiPriority="30" w:qFormat="1"/>
-    <w:lsdException w:name="Medium List 2 Accent 1" w:uiPriority="66"/>
-    <w:lsdException w:name="Medium Grid 1 Accent 1" w:uiPriority="67"/>
-    <w:lsdException w:name="Medium Grid 2 Accent 1" w:uiPriority="68"/>
-    <w:lsdException w:name="Medium Grid 3 Accent 1" w:uiPriority="69"/>
-    <w:lsdException w:name="Dark List Accent 1" w:uiPriority="70"/>
-    <w:lsdException w:name="Colorful Shading Accent 1" w:uiPriority="71"/>
-    <w:lsdException w:name="Colorful List Accent 1" w:uiPriority="72"/>
-    <w:lsdException w:name="Colorful Grid Accent 1" w:uiPriority="73"/>
-    <w:lsdException w:name="Light Shading Accent 2" w:uiPriority="60"/>
-    <w:lsdException w:name="Light List Accent 2" w:uiPriority="61"/>
-    <w:lsdException w:name="Light Grid Accent 2" w:uiPriority="62"/>
-    <w:lsdException w:name="Medium Shading 1 Accent 2" w:uiPriority="63"/>
-    <w:lsdException w:name="Medium Shading 2 Accent 2" w:uiPriority="64"/>
-    <w:lsdException w:name="Medium List 1 Accent 2" w:uiPriority="65"/>
-    <w:lsdException w:name="Medium List 2 Accent 2" w:uiPriority="66"/>
-    <w:lsdException w:name="Medium Grid 1 Accent 2" w:uiPriority="67"/>
-    <w:lsdException w:name="Medium Grid 2 Accent 2" w:uiPriority="68"/>
-    <w:lsdException w:name="Medium Grid 3 Accent 2" w:uiPriority="69"/>
-    <w:lsdException w:name="Dark List Accent 2" w:uiPriority="70"/>
-    <w:lsdException w:name="Colorful Shading Accent 2" w:uiPriority="71"/>
-    <w:lsdException w:name="Colorful List Accent 2" w:uiPriority="72"/>
-    <w:lsdException w:name="Colorful Grid Accent 2" w:uiPriority="73"/>
-    <w:lsdException w:name="Light Shading Accent 3" w:uiPriority="60"/>
-    <w:lsdException w:name="Light List Accent 3" w:uiPriority="61"/>
-    <w:lsdException w:name="Light Grid Accent 3" w:uiPriority="62"/>
-    <w:lsdException w:name="Medium Shading 1 Accent 3" w:uiPriority="63"/>
-    <w:lsdException w:name="Medium Shading 2 Accent 3" w:uiPriority="64"/>
-    <w:lsdException w:name="Medium List 1 Accent 3" w:uiPriority="65"/>
-    <w:lsdException w:name="Medium List 2 Accent 3" w:uiPriority="66"/>
-    <w:lsdException w:name="Medium Grid 1 Accent 3" w:uiPriority="67"/>
-    <w:lsdException w:name="Medium Grid 2 Accent 3" w:uiPriority="68"/>
-    <w:lsdException w:name="Medium Grid 3 Accent 3" w:uiPriority="69"/>
-    <w:lsdException w:name="Dark List Accent 3" w:uiPriority="70"/>
-    <w:lsdException w:name="Colorful Shading Accent 3" w:uiPriority="71"/>
-    <w:lsdException w:name="Colorful List Accent 3" w:uiPriority="72"/>
-    <w:lsdException w:name="Colorful Grid Accent 3" w:uiPriority="73"/>
-    <w:lsdException w:name="Light Shading Accent 4" w:uiPriority="60"/>
-    <w:lsdException w:name="Light List Accent 4" w:uiPriority="61"/>
-    <w:lsdException w:name="Light Grid Accent 4" w:uiPriority="62"/>
-    <w:lsdException w:name="Medium Shading 1 Accent 4" w:uiPriority="63"/>
-    <w:lsdException w:name="Medium Shading 2 Accent 4" w:uiPriority="64"/>
-    <w:lsdException w:name="Medium List 1 Accent 4" w:uiPriority="65"/>
-    <w:lsdException w:name="Medium List 2 Accent 4" w:uiPriority="66"/>
-    <w:lsdException w:name="Medium Grid 1 Accent 4" w:uiPriority="67"/>
-    <w:lsdException w:name="Medium Grid 2 Accent 4" w:uiPriority="68"/>
-    <w:lsdException w:name="Medium Grid 3 Accent 4" w:uiPriority="69"/>
-    <w:lsdException w:name="Dark List Accent 4" w:uiPriority="70"/>
-    <w:lsdException w:name="Colorful Shading Accent 4" w:uiPriority="71"/>
-    <w:lsdException w:name="Colorful List Accent 4" w:uiPriority="72"/>
-    <w:lsdException w:name="Colorful Grid Accent 4" w:uiPriority="73"/>
-    <w:lsdException w:name="Light Shading Accent 5" w:uiPriority="60"/>
-    <w:lsdException w:name="Light List Accent 5" w:uiPriority="61"/>
-    <w:lsdException w:name="Light Grid Accent 5" w:uiPriority="62"/>
-    <w:lsdException w:name="Medium Shading 1 Accent 5" w:uiPriority="63"/>
-    <w:lsdException w:name="Medium Shading 2 Accent 5" w:uiPriority="64"/>
-    <w:lsdException w:name="Medium List 1 Accent 5" w:uiPriority="65"/>
-    <w:lsdException w:name="Medium List 2 Accent 5" w:uiPriority="66"/>
-    <w:lsdException w:name="Medium Grid 1 Accent 5" w:uiPriority="67"/>
-    <w:lsdException w:name="Medium Grid 2 Accent 5" w:uiPriority="68"/>
-    <w:lsdException w:name="Medium Grid 3 Accent 5" w:uiPriority="69"/>
-    <w:lsdException w:name="Dark List Accent 5" w:uiPriority="70"/>
-    <w:lsdException w:name="Colorful Shading Accent 5" w:uiPriority="71"/>
-    <w:lsdException w:name="Colorful List Accent 5" w:uiPriority="72"/>
-    <w:lsdException w:name="Colorful Grid Accent 5" w:uiPriority="73"/>
-    <w:lsdException w:name="Light Shading Accent 6" w:uiPriority="60"/>
-    <w:lsdException w:name="Light List Accent 6" w:uiPriority="61"/>
-    <w:lsdException w:name="Light Grid Accent 6" w:uiPriority="62"/>
-    <w:lsdException w:name="Medium Shading 1 Accent 6" w:uiPriority="63"/>
-    <w:lsdException w:name="Medium Shading 2 Accent 6" w:uiPriority="64"/>
-    <w:lsdException w:name="Medium List 1 Accent 6" w:uiPriority="65"/>
-    <w:lsdException w:name="Medium List 2 Accent 6" w:uiPriority="66"/>
-    <w:lsdException w:name="Medium Grid 1 Accent 6" w:uiPriority="67"/>
-    <w:lsdException w:name="Medium Grid 2 Accent 6" w:uiPriority="68"/>
-    <w:lsdException w:name="Medium Grid 3 Accent 6" w:uiPriority="69"/>
-    <w:lsdException w:name="Dark List Accent 6" w:uiPriority="70"/>
-    <w:lsdException w:name="Colorful Shading Accent 6" w:uiPriority="71"/>
-    <w:lsdException w:name="Colorful List Accent 6" w:uiPriority="72"/>
-    <w:lsdException w:name="Colorful Grid Accent 6" w:uiPriority="73"/>
-    <w:lsdException w:name="Subtle Emphasis" w:uiPriority="19" w:qFormat="1"/>
-    <w:lsdException w:name="Intense Emphasis" w:uiPriority="21" w:qFormat="1"/>
-    <w:lsdException w:name="Subtle Reference" w:uiPriority="31" w:qFormat="1"/>
-    <w:lsdException w:name="Intense Reference" w:uiPriority="32" w:qFormat="1"/>
-    <w:lsdException w:name="Book Title" w:uiPriority="33" w:qFormat="1"/>
-    <w:lsdException w:name="Bibliography" w:semiHidden="1" w:uiPriority="37" w:unhideWhenUsed="1"/>
-    <w:lsdException w:name="TOC Heading" w:semiHidden="1" w:uiPriority="39" w:unhideWhenUsed="1" w:qFormat="1"/>
-    <w:lsdException w:name="Plain Table 1" w:uiPriority="41"/>
-    <w:lsdException w:name="Plain Table 2" w:uiPriority="42"/>
-    <w:lsdException w:name="Plain Table 3" w:uiPriority="43"/>
-    <w:lsdException w:name="Plain Table 4" w:uiPriority="44"/>
-    <w:lsdException w:name="Plain Table 5" w:uiPriority="45"/>
-    <w:lsdException w:name="Grid Table Light" w:uiPriority="40"/>
-    <w:lsdException w:name="Grid Table 1 Light" w:uiPriority="46"/>
-    <w:lsdException w:name="Grid Table 2" w:uiPriority="47"/>
-    <w:lsdException w:name="Grid Table 3" w:uiPriority="48"/>
-    <w:lsdException w:name="Grid Table 4" w:uiPriority="49"/>
-    <w:lsdException w:name="Grid Table 5 Dark" w:uiPriority="50"/>
-    <w:lsdException w:name="Grid Table 6 Colorful" w:uiPriority="51"/>
-    <w:lsdException w:name="Grid Table 7 Colorful" w:uiPriority="52"/>
-    <w:lsdException w:name="Grid Table 1 Light Accent 1" w:uiPriority="46"/>
-    <w:lsdException w:name="Grid Table 2 Accent 1" w:uiPriority="47"/>
-    <w:lsdException w:name="Grid Table 3 Accent 1" w:uiPriority="48"/>
-    <w:lsdException w:name="Grid Table 4 Accent 1" w:uiPriority="49"/>
-    <w:lsdException w:name="Grid Table 5 Dark Accent 1" w:uiPriority="50"/>
-    <w:lsdException w:name="Grid Table 6 Colorful Accent 1" w:uiPriority="51"/>
-    <w:lsdException w:name="Grid Table 7 Colorful Accent 1" w:uiPriority="52"/>
-    <w:lsdException w:name="Grid Table 1 Light Accent 2" w:uiPriority="46"/>
-    <w:lsdException w:name="Grid Table 2 Accent 2" w:uiPriority="47"/>
-    <w:lsdException w:name="Grid Table 3 Accent 2" w:uiPriority="48"/>
-    <w:lsdException w:name="Grid Table 4 Accent 2" w:uiPriority="49"/>
-    <w:lsdException w:name="Grid Table 5 Dark Accent 2" w:uiPriority="50"/>
-    <w:lsdException w:name="Grid Table 6 Colorful Accent 2" w:uiPriority="51"/>
-    <w:lsdException w:name="Grid Table 7 Colorful Accent 2" w:uiPriority="52"/>
-    <w:lsdException w:name="Grid Table 1 Light Accent 3" w:uiPriority="46"/>
-    <w:lsdException w:name="Grid Table 2 Accent 3" w:uiPriority="47"/>
-    <w:lsdException w:name="Grid Table 3 Accent 3" w:uiPriority="48"/>
-    <w:lsdException w:name="Grid Table 4 Accent 3" w:uiPriority="49"/>
-    <w:lsdException w:name="Grid Table 5 Dark Accent 3" w:uiPriority="50"/>
-    <w:lsdException w:name="Grid Table 6 Colorful Accent 3" w:uiPriority="51"/>
-    <w:lsdException w:name="Grid Table 7 Colorful Accent 3" w:uiPriority="52"/>
-    <w:lsdException w:name="Grid Table 1 Light Accent 4" w:uiPriority="46"/>
-    <w:lsdException w:name="Grid Table 2 Accent 4" w:uiPriority="47"/>
-    <w:lsdException w:name="Grid Table 3 Accent 4" w:uiPriority="48"/>
-    <w:lsdException w:name="Grid Table 4 Accent 4" w:uiPriority="49"/>
-    <w:lsdException w:name="Grid Table 5 Dark Accent 4" w:uiPriority="50"/>
-    <w:lsdException w:name="Grid Table 6 Colorful Accent 4" w:uiPriority="51"/>
-    <w:lsdException w:name="Grid Table 7 Colorful Accent 4" w:uiPriority="52"/>
-    <w:lsdException w:name="Grid Table 1 Light Accent 5" w:uiPriority="46"/>
-    <w:lsdException w:name="Grid Table 2 Accent 5" w:uiPriority="47"/>
-    <w:lsdException w:name="Grid Table 3 Accent 5" w:uiPriority="48"/>
-    <w:lsdException w:name="Grid Table 4 Accent 5" w:uiPriority="49"/>
-    <w:lsdException w:name="Grid Table 5 Dark Accent 5" w:uiPriority="50"/>
-    <w:lsdException w:name="Grid Table 6 Colorful Accent 5" w:uiPriority="51"/>
-    <w:lsdException w:name="Grid Table 7 Colorful Accent 5" w:uiPriority="52"/>
-    <w:lsdException w:name="Grid Table 1 Light Accent 6" w:uiPriority="46"/>
-    <w:lsdException w:name="Grid Table 2 Accent 6" w:uiPriority="47"/>
-    <w:lsdException w:name="Grid Table 3 Accent 6" w:uiPriority="48"/>
-    <w:lsdException w:name="Grid Table 4 Accent 6" w:uiPriority="49"/>
-    <w:lsdException w:name="Grid Table 5 Dark Accent 6" w:uiPriority="50"/>
-    <w:lsdException w:name="Grid Table 6 Colorful Accent 6" w:uiPriority="51"/>
-    <w:lsdException w:name="Grid Table 7 Colorful Accent 6" w:uiPriority="52"/>
-    <w:lsdException w:name="List Table 1 Light" w:uiPriority="46"/>
-    <w:lsdException w:name="List Table 2" w:uiPriority="47"/>
-    <w:lsdException w:name="List Table 3" w:uiPriority="48"/>
-    <w:lsdException w:name="List Table 4" w:uiPriority="49"/>
-    <w:lsdException w:name="List Table 5 Dark" w:uiPriority="50"/>
-    <w:lsdException w:name="List Table 6 Colorful" w:uiPriority="51"/>
-    <w:lsdException w:name="List Table 7 Colorful" w:uiPriority="52"/>
-    <w:lsdException w:name="List Table 1 Light Accent 1" w:uiPriority="46"/>
-    <w:lsdException w:name="List Table 2 Accent 1" w:uiPriority="47"/>
-    <w:lsdException w:name="List Table 3 Accent 1" w:uiPriority="48"/>
-    <w:lsdException w:name="List Table 4 Accent 1" w:uiPriority="49"/>
-    <w:lsdException w:name="List Table 5 Dark Accent 1" w:uiPriority="50"/>
-    <w:lsdException w:name="List Table 6 Colorful Accent 1" w:uiPriority="51"/>
-    <w:lsdException w:name="List Table 7 Colorful Accent 1" w:uiPriority="52"/>
-    <w:lsdException w:name="List Table 1 Light Accent 2" w:uiPriority="46"/>
-    <w:lsdException w:name="List Table 2 Accent 2" w:uiPriority="47"/>
-    <w:lsdException w:name="List Table 3 Accent 2" w:uiPriority="48"/>
-    <w:lsdException w:name="List Table 4 Accent 2" w:uiPriority="49"/>
-    <w:lsdException w:name="List Table 5 Dark Accent 2" w:uiPriority="50"/>
-    <w:lsdException w:name="List Table 6 Colorful Accent 2" w:uiPriority="51"/>
-    <w:lsdException w:name="List Table 7 Colorful Accent 2" w:uiPriority="52"/>
-    <w:lsdException w:name="List Table 1 Light Accent 3" w:uiPriority="46"/>
-    <w:lsdException w:name="List Table 2 Accent 3" w:uiPriority="47"/>
-    <w:lsdException w:name="List Table 3 Accent 3" w:uiPriority="48"/>
-    <w:lsdException w:name="List Table 4 Accent 3" w:uiPriority="49"/>
-    <w:lsdException w:name="List Table 5 Dark Accent 3" w:uiPriority="50"/>
-    <w:lsdException w:name="List Table 6 Colorful Accent 3" w:uiPriority="51"/>
-    <w:lsdException w:name="List Table 7 Colorful Accent 3" w:uiPriority="52"/>
-    <w:lsdException w:name="List Table 1 Light Accent 4" w:uiPriority="46"/>
-    <w:lsdException w:name="List Table 2 Accent 4" w:uiPriority="47"/>
-    <w:lsdException w:name="List Table 3 Accent 4" w:uiPriority="48"/>
-    <w:lsdException w:name="List Table 4 Accent 4" w:uiPriority="49"/>
-    <w:lsdException w:name="List Table 5 Dark Accent 4" w:uiPriority="50"/>
-    <w:lsdException w:name="List Table 6 Colorful Accent 4" w:uiPriority="51"/>
-    <w:lsdException w:name="List Table 7 Colorful Accent 4" w:uiPriority="52"/>
-    <w:lsdException w:name="List Table 1 Light Accent 5" w:uiPriority="46"/>
-    <w:lsdException w:name="List Table 2 Accent 5" w:uiPriority="47"/>
-    <w:lsdException w:name="List Table 3 Accent 5" w:uiPriority="48"/>
-    <w:lsdException w:name="List Table 4 Accent 5" w:uiPriority="49"/>
-    <w:lsdException w:name="List Table 5 Dark Accent 5" w:uiPriority="50"/>
-    <w:lsdException w:name="List Table 6 Colorful Accent 5" w:uiPriority="51"/>
-    <w:lsdException w:name="List Table 7 Colorful Accent 5" w:uiPriority="52"/>
-    <w:lsdException w:name="List Table 1 Light Accent 6" w:uiPriority="46"/>
-    <w:lsdException w:name="List Table 2 Accent 6" w:uiPriority="47"/>
-    <w:lsdException w:name="List Table 3 Accent 6" w:uiPriority="48"/>
-    <w:lsdException w:name="List Table 4 Accent 6" w:uiPriority="49"/>
-    <w:lsdException w:name="List Table 5 Dark Accent 6" w:uiPriority="50"/>
-    <w:lsdException w:name="List Table 6 Colorful Accent 6" w:uiPriority="51"/>
-    <w:lsdException w:name="List Table 7 Colorful Accent 6" w:uiPriority="52"/>
+  <w:latentStyles w:defLockedState="0" w:defUIPriority="99" w:defSemiHidden="1" w:defUnhideWhenUsed="1" w:defQFormat="0" w:count="267">
+    <w:lsdException w:name="Normal" w:semiHidden="0" w:uiPriority="0" w:unhideWhenUsed="0" w:qFormat="1"/>
+    <w:lsdException w:name="heading 1" w:semiHidden="0" w:uiPriority="0" w:unhideWhenUsed="0" w:qFormat="1"/>
+    <w:lsdException w:name="heading 2" w:uiPriority="0" w:qFormat="1"/>
+    <w:lsdException w:name="heading 3" w:uiPriority="9" w:qFormat="1"/>
+    <w:lsdException w:name="heading 4" w:uiPriority="9" w:qFormat="1"/>
+    <w:lsdException w:name="heading 5" w:uiPriority="9" w:qFormat="1"/>
+    <w:lsdException w:name="heading 6" w:uiPriority="9" w:qFormat="1"/>
+    <w:lsdException w:name="heading 7" w:uiPriority="9" w:qFormat="1"/>
+    <w:lsdException w:name="heading 8" w:uiPriority="9" w:qFormat="1"/>
+    <w:lsdException w:name="heading 9" w:uiPriority="9" w:qFormat="1"/>
+    <w:lsdException w:name="toc 1" w:uiPriority="39" w:qFormat="1"/>
+    <w:lsdException w:name="toc 2" w:uiPriority="39" w:qFormat="1"/>
+    <w:lsdException w:name="toc 3" w:uiPriority="39" w:qFormat="1"/>
+    <w:lsdException w:name="toc 4" w:uiPriority="39"/>
+    <w:lsdException w:name="toc 5" w:uiPriority="39"/>
+    <w:lsdException w:name="toc 6" w:uiPriority="39"/>
+    <w:lsdException w:name="toc 7" w:uiPriority="39"/>
+    <w:lsdException w:name="toc 8" w:uiPriority="39"/>
+    <w:lsdException w:name="toc 9" w:uiPriority="39"/>
+    <w:lsdException w:name="caption" w:uiPriority="35" w:qFormat="1"/>
+    <w:lsdException w:name="Title" w:semiHidden="0" w:uiPriority="10" w:unhideWhenUsed="0" w:qFormat="1"/>
+    <w:lsdException w:name="Default Paragraph Font" w:uiPriority="1"/>
+    <w:lsdException w:name="Body Text" w:uiPriority="0"/>
+    <w:lsdException w:name="Subtitle" w:semiHidden="0" w:uiPriority="11" w:unhideWhenUsed="0" w:qFormat="1"/>
+    <w:lsdException w:name="Strong" w:semiHidden="0" w:uiPriority="22" w:unhideWhenUsed="0" w:qFormat="1"/>
+    <w:lsdException w:name="Emphasis" w:semiHidden="0" w:uiPriority="20" w:unhideWhenUsed="0" w:qFormat="1"/>
+    <w:lsdException w:name="Table Grid" w:semiHidden="0" w:uiPriority="0" w:unhideWhenUsed="0"/>
+    <w:lsdException w:name="Placeholder Text" w:unhideWhenUsed="0"/>
+    <w:lsdException w:name="No Spacing" w:semiHidden="0" w:uiPriority="1" w:unhideWhenUsed="0" w:qFormat="1"/>
+    <w:lsdException w:name="Light Shading" w:semiHidden="0" w:uiPriority="60" w:unhideWhenUsed="0"/>
+    <w:lsdException w:name="Light List" w:semiHidden="0" w:uiPriority="61" w:unhideWhenUsed="0"/>
+    <w:lsdException w:name="Light Grid" w:semiHidden="0" w:uiPriority="62" w:unhideWhenUsed="0"/>
+    <w:lsdException w:name="Medium Shading 1" w:semiHidden="0" w:uiPriority="63" w:unhideWhenUsed="0"/>
+    <w:lsdException w:name="Medium Shading 2" w:semiHidden="0" w:uiPriority="64" w:unhideWhenUsed="0"/>
+    <w:lsdException w:name="Medium List 1" w:semiHidden="0" w:uiPriority="65" w:unhideWhenUsed="0"/>
+    <w:lsdException w:name="Medium List 2" w:semiHidden="0" w:uiPriority="66" w:unhideWhenUsed="0"/>
+    <w:lsdException w:name="Medium Grid 1" w:semiHidden="0" w:uiPriority="67" w:unhideWhenUsed="0"/>
+    <w:lsdException w:name="Medium Grid 2" w:semiHidden="0" w:uiPriority="68" w:unhideWhenUsed="0"/>
+    <w:lsdException w:name="Medium Grid 3" w:semiHidden="0" w:uiPriority="69" w:unhideWhenUsed="0"/>
+    <w:lsdException w:name="Dark List" w:semiHidden="0" w:uiPriority="70" w:unhideWhenUsed="0"/>
+    <w:lsdException w:name="Colorful Shading" w:semiHidden="0" w:uiPriority="71" w:unhideWhenUsed="0"/>
+    <w:lsdException w:name="Colorful List" w:semiHidden="0" w:uiPriority="72" w:unhideWhenUsed="0"/>
+    <w:lsdException w:name="Colorful Grid" w:semiHidden="0" w:uiPriority="73" w:unhideWhenUsed="0"/>
+    <w:lsdException w:name="Light Shading Accent 1" w:semiHidden="0" w:uiPriority="60" w:unhideWhenUsed="0"/>
+    <w:lsdException w:name="Light List Accent 1" w:semiHidden="0" w:uiPriority="61" w:unhideWhenUsed="0"/>
+    <w:lsdException w:name="Light Grid Accent 1" w:semiHidden="0" w:uiPriority="62" w:unhideWhenUsed="0"/>
+    <w:lsdException w:name="Medium Shading 1 Accent 1" w:semiHidden="0" w:uiPriority="63" w:unhideWhenUsed="0"/>
+    <w:lsdException w:name="Medium Shading 2 Accent 1" w:semiHidden="0" w:uiPriority="64" w:unhideWhenUsed="0"/>
+    <w:lsdException w:name="Medium List 1 Accent 1" w:semiHidden="0" w:uiPriority="65" w:unhideWhenUsed="0"/>
+    <w:lsdException w:name="Revision" w:unhideWhenUsed="0"/>
+    <w:lsdException w:name="List Paragraph" w:semiHidden="0" w:uiPriority="34" w:unhideWhenUsed="0" w:qFormat="1"/>
+    <w:lsdException w:name="Quote" w:semiHidden="0" w:uiPriority="29" w:unhideWhenUsed="0" w:qFormat="1"/>
+    <w:lsdException w:name="Intense Quote" w:semiHidden="0" w:uiPriority="30" w:unhideWhenUsed="0" w:qFormat="1"/>
+    <w:lsdException w:name="Medium List 2 Accent 1" w:semiHidden="0" w:uiPriority="66" w:unhideWhenUsed="0"/>
+    <w:lsdException w:name="Medium Grid 1 Accent 1" w:semiHidden="0" w:uiPriority="67" w:unhideWhenUsed="0"/>
+    <w:lsdException w:name="Medium Grid 2 Accent 1" w:semiHidden="0" w:uiPriority="68" w:unhideWhenUsed="0"/>
+    <w:lsdException w:name="Medium Grid 3 Accent 1" w:semiHidden="0" w:uiPriority="69" w:unhideWhenUsed="0"/>
+    <w:lsdException w:name="Dark List Accent 1" w:semiHidden="0" w:uiPriority="70" w:unhideWhenUsed="0"/>
+    <w:lsdException w:name="Colorful Shading Accent 1" w:semiHidden="0" w:uiPriority="71" w:unhideWhenUsed="0"/>
+    <w:lsdException w:name="Colorful List Accent 1" w:semiHidden="0" w:uiPriority="72" w:unhideWhenUsed="0"/>
+    <w:lsdException w:name="Colorful Grid Accent 1" w:semiHidden="0" w:uiPriority="73" w:unhideWhenUsed="0"/>
+    <w:lsdException w:name="Light Shading Accent 2" w:semiHidden="0" w:uiPriority="60" w:unhideWhenUsed="0"/>
+    <w:lsdException w:name="Light List Accent 2" w:semiHidden="0" w:uiPriority="61" w:unhideWhenUsed="0"/>
+    <w:lsdException w:name="Light Grid Accent 2" w:semiHidden="0" w:uiPriority="62" w:unhideWhenUsed="0"/>
+    <w:lsdException w:name="Medium Shading 1 Accent 2" w:semiHidden="0" w:uiPriority="63" w:unhideWhenUsed="0"/>
+    <w:lsdException w:name="Medium Shading 2 Accent 2" w:semiHidden="0" w:uiPriority="64" w:unhideWhenUsed="0"/>
+    <w:lsdException w:name="Medium List 1 Accent 2" w:semiHidden="0" w:uiPriority="65" w:unhideWhenUsed="0"/>
+    <w:lsdException w:name="Medium List 2 Accent 2" w:semiHidden="0" w:uiPriority="66" w:unhideWhenUsed="0"/>
+    <w:lsdException w:name="Medium Grid 1 Accent 2" w:semiHidden="0" w:uiPriority="67" w:unhideWhenUsed="0"/>
+    <w:lsdException w:name="Medium Grid 2 Accent 2" w:semiHidden="0" w:uiPriority="68" w:unhideWhenUsed="0"/>
+    <w:lsdException w:name="Medium Grid 3 Accent 2" w:semiHidden="0" w:uiPriority="69" w:unhideWhenUsed="0"/>
+    <w:lsdException w:name="Dark List Accent 2" w:semiHidden="0" w:uiPriority="70" w:unhideWhenUsed="0"/>
+    <w:lsdException w:name="Colorful Shading Accent 2" w:semiHidden="0" w:uiPriority="71" w:unhideWhenUsed="0"/>
+    <w:lsdException w:name="Colorful List Accent 2" w:semiHidden="0" w:uiPriority="72" w:unhideWhenUsed="0"/>
+    <w:lsdException w:name="Colorful Grid Accent 2" w:semiHidden="0" w:uiPriority="73" w:unhideWhenUsed="0"/>
+    <w:lsdException w:name="Light Shading Accent 3" w:semiHidden="0" w:uiPriority="60" w:unhideWhenUsed="0"/>
+    <w:lsdException w:name="Light List Accent 3" w:semiHidden="0" w:uiPriority="61" w:unhideWhenUsed="0"/>
+    <w:lsdException w:name="Light Grid Accent 3" w:semiHidden="0" w:uiPriority="62" w:unhideWhenUsed="0"/>
+    <w:lsdException w:name="Medium Shading 1 Accent 3" w:semiHidden="0" w:uiPriority="63" w:unhideWhenUsed="0"/>
+    <w:lsdException w:name="Medium Shading 2 Accent 3" w:semiHidden="0" w:uiPriority="64" w:unhideWhenUsed="0"/>
+    <w:lsdException w:name="Medium List 1 Accent 3" w:semiHidden="0" w:uiPriority="65" w:unhideWhenUsed="0"/>
+    <w:lsdException w:name="Medium List 2 Accent 3" w:semiHidden="0" w:uiPriority="66" w:unhideWhenUsed="0"/>
+    <w:lsdException w:name="Medium Grid 1 Accent 3" w:semiHidden="0" w:uiPriority="67" w:unhideWhenUsed="0"/>
+    <w:lsdException w:name="Medium Grid 2 Accent 3" w:semiHidden="0" w:uiPriority="68" w:unhideWhenUsed="0"/>
+    <w:lsdException w:name="Medium Grid 3 Accent 3" w:semiHidden="0" w:uiPriority="69" w:unhideWhenUsed="0"/>
+    <w:lsdException w:name="Dark List Accent 3" w:semiHidden="0" w:uiPriority="70" w:unhideWhenUsed="0"/>
+    <w:lsdException w:name="Colorful Shading Accent 3" w:semiHidden="0" w:uiPriority="71" w:unhideWhenUsed="0"/>
+    <w:lsdException w:name="Colorful List Accent 3" w:semiHidden="0" w:uiPriority="72" w:unhideWhenUsed="0"/>
+    <w:lsdException w:name="Colorful Grid Accent 3" w:semiHidden="0" w:uiPriority="73" w:unhideWhenUsed="0"/>
+    <w:lsdException w:name="Light Shading Accent 4" w:semiHidden="0" w:uiPriority="60" w:unhideWhenUsed="0"/>
+    <w:lsdException w:name="Light List Accent 4" w:semiHidden="0" w:uiPriority="61" w:unhideWhenUsed="0"/>
+    <w:lsdException w:name="Light Grid Accent 4" w:semiHidden="0" w:uiPriority="62" w:unhideWhenUsed="0"/>
+    <w:lsdException w:name="Medium Shading 1 Accent 4" w:semiHidden="0" w:uiPriority="63" w:unhideWhenUsed="0"/>
+    <w:lsdException w:name="Medium Shading 2 Accent 4" w:semiHidden="0" w:uiPriority="64" w:unhideWhenUsed="0"/>
+    <w:lsdException w:name="Medium List 1 Accent 4" w:semiHidden="0" w:uiPriority="65" w:unhideWhenUsed="0"/>
+    <w:lsdException w:name="Medium List 2 Accent 4" w:semiHidden="0" w:uiPriority="66" w:unhideWhenUsed="0"/>
+    <w:lsdException w:name="Medium Grid 1 Accent 4" w:semiHidden="0" w:uiPriority="67" w:unhideWhenUsed="0"/>
+    <w:lsdException w:name="Medium Grid 2 Accent 4" w:semiHidden="0" w:uiPriority="68" w:unhideWhenUsed="0"/>
+    <w:lsdException w:name="Medium Grid 3 Accent 4" w:semiHidden="0" w:uiPriority="69" w:unhideWhenUsed="0"/>
+    <w:lsdException w:name="Dark List Accent 4" w:semiHidden="0" w:uiPriority="70" w:unhideWhenUsed="0"/>
+    <w:lsdException w:name="Colorful Shading Accent 4" w:semiHidden="0" w:uiPriority="71" w:unhideWhenUsed="0"/>
+    <w:lsdException w:name="Colorful List Accent 4" w:semiHidden="0" w:uiPriority="72" w:unhideWhenUsed="0"/>
+    <w:lsdException w:name="Colorful Grid Accent 4" w:semiHidden="0" w:uiPriority="73" w:unhideWhenUsed="0"/>
+    <w:lsdException w:name="Light Shading Accent 5" w:semiHidden="0" w:uiPriority="60" w:unhideWhenUsed="0"/>
+    <w:lsdException w:name="Light List Accent 5" w:semiHidden="0" w:uiPriority="61" w:unhideWhenUsed="0"/>
+    <w:lsdException w:name="Light Grid Accent 5" w:semiHidden="0" w:uiPriority="62" w:unhideWhenUsed="0"/>
+    <w:lsdException w:name="Medium Shading 1 Accent 5" w:semiHidden="0" w:uiPriority="63" w:unhideWhenUsed="0"/>
+    <w:lsdException w:name="Medium Shading 2 Accent 5" w:semiHidden="0" w:uiPriority="64" w:unhideWhenUsed="0"/>
+    <w:lsdException w:name="Medium List 1 Accent 5" w:semiHidden="0" w:uiPriority="65" w:unhideWhenUsed="0"/>
+    <w:lsdException w:name="Medium List 2 Accent 5" w:semiHidden="0" w:uiPriority="66" w:unhideWhenUsed="0"/>
+    <w:lsdException w:name="Medium Grid 1 Accent 5" w:semiHidden="0" w:uiPriority="67" w:unhideWhenUsed="0"/>
+    <w:lsdException w:name="Medium Grid 2 Accent 5" w:semiHidden="0" w:uiPriority="68" w:unhideWhenUsed="0"/>
+    <w:lsdException w:name="Medium Grid 3 Accent 5" w:semiHidden="0" w:uiPriority="69" w:unhideWhenUsed="0"/>
+    <w:lsdException w:name="Dark List Accent 5" w:semiHidden="0" w:uiPriority="70" w:unhideWhenUsed="0"/>
+    <w:lsdException w:name="Colorful Shading Accent 5" w:semiHidden="0" w:uiPriority="71" w:unhideWhenUsed="0"/>
+    <w:lsdException w:name="Colorful List Accent 5" w:semiHidden="0" w:uiPriority="72" w:unhideWhenUsed="0"/>
+    <w:lsdException w:name="Colorful Grid Accent 5" w:semiHidden="0" w:uiPriority="73" w:unhideWhenUsed="0"/>
+    <w:lsdException w:name="Light Shading Accent 6" w:semiHidden="0" w:uiPriority="60" w:unhideWhenUsed="0"/>
+    <w:lsdException w:name="Light List Accent 6" w:semiHidden="0" w:uiPriority="61" w:unhideWhenUsed="0"/>
+    <w:lsdException w:name="Light Grid Accent 6" w:semiHidden="0" w:uiPriority="62" w:unhideWhenUsed="0"/>
+    <w:lsdException w:name="Medium Shading 1 Accent 6" w:semiHidden="0" w:uiPriority="63" w:unhideWhenUsed="0"/>
+    <w:lsdException w:name="Medium Shading 2 Accent 6" w:semiHidden="0" w:uiPriority="64" w:unhideWhenUsed="0"/>
+    <w:lsdException w:name="Medium List 1 Accent 6" w:semiHidden="0" w:uiPriority="65" w:unhideWhenUsed="0"/>
+    <w:lsdException w:name="Medium List 2 Accent 6" w:semiHidden="0" w:uiPriority="66" w:unhideWhenUsed="0"/>
+    <w:lsdException w:name="Medium Grid 1 Accent 6" w:semiHidden="0" w:uiPriority="67" w:unhideWhenUsed="0"/>
+    <w:lsdException w:name="Medium Grid 2 Accent 6" w:semiHidden="0" w:uiPriority="68" w:unhideWhenUsed="0"/>
+    <w:lsdException w:name="Medium Grid 3 Accent 6" w:semiHidden="0" w:uiPriority="69" w:unhideWhenUsed="0"/>
+    <w:lsdException w:name="Dark List Accent 6" w:semiHidden="0" w:uiPriority="70" w:unhideWhenUsed="0"/>
+    <w:lsdException w:name="Colorful Shading Accent 6" w:semiHidden="0" w:uiPriority="71" w:unhideWhenUsed="0"/>
+    <w:lsdException w:name="Colorful List Accent 6" w:semiHidden="0" w:uiPriority="72" w:unhideWhenUsed="0"/>
+    <w:lsdException w:name="Colorful Grid Accent 6" w:semiHidden="0" w:uiPriority="73" w:unhideWhenUsed="0"/>
+    <w:lsdException w:name="Subtle Emphasis" w:semiHidden="0" w:uiPriority="19" w:unhideWhenUsed="0" w:qFormat="1"/>
+    <w:lsdException w:name="Intense Emphasis" w:semiHidden="0" w:uiPriority="21" w:unhideWhenUsed="0" w:qFormat="1"/>
+    <w:lsdException w:name="Subtle Reference" w:semiHidden="0" w:uiPriority="31" w:unhideWhenUsed="0" w:qFormat="1"/>
+    <w:lsdException w:name="Intense Reference" w:semiHidden="0" w:uiPriority="32" w:unhideWhenUsed="0" w:qFormat="1"/>
+    <w:lsdException w:name="Book Title" w:semiHidden="0" w:uiPriority="33" w:unhideWhenUsed="0" w:qFormat="1"/>
+    <w:lsdException w:name="Bibliography" w:uiPriority="37"/>
+    <w:lsdException w:name="TOC Heading" w:uiPriority="39" w:qFormat="1"/>
   </w:latentStyles>
   <w:style w:type="paragraph" w:default="1" w:styleId="Normal">
     <w:name w:val="Normal"/>
@@ -6351,6 +6154,7 @@
     <w:uiPriority w:val="99"/>
     <w:semiHidden/>
     <w:unhideWhenUsed/>
+    <w:qFormat/>
     <w:tblPr>
       <w:tblInd w:w="0" w:type="dxa"/>
       <w:tblCellMar>
@@ -6902,11 +6706,11 @@
     <w:qFormat/>
     <w:rsid w:val="005F60BA"/>
   </w:style>
-  <w:style w:type="paragraph" w:styleId="Puesto">
+  <w:style w:type="paragraph" w:styleId="Ttulo">
     <w:name w:val="Title"/>
     <w:basedOn w:val="Normal"/>
     <w:next w:val="Normal"/>
-    <w:link w:val="PuestoCar"/>
+    <w:link w:val="TtuloCar"/>
     <w:uiPriority w:val="10"/>
     <w:qFormat/>
     <w:rsid w:val="009A3173"/>
@@ -6926,10 +6730,10 @@
       <w:szCs w:val="52"/>
     </w:rPr>
   </w:style>
-  <w:style w:type="character" w:customStyle="1" w:styleId="PuestoCar">
-    <w:name w:val="Puesto Car"/>
+  <w:style w:type="character" w:customStyle="1" w:styleId="TtuloCar">
+    <w:name w:val="Título Car"/>
     <w:basedOn w:val="Fuentedeprrafopredeter"/>
-    <w:link w:val="Puesto"/>
+    <w:link w:val="Ttulo"/>
     <w:uiPriority w:val="10"/>
     <w:rsid w:val="009A3173"/>
     <w:rPr>
@@ -6943,7 +6747,7 @@
   </w:style>
   <w:style w:type="paragraph" w:customStyle="1" w:styleId="PSI-Ttulo">
     <w:name w:val="PSI - Título"/>
-    <w:basedOn w:val="Puesto"/>
+    <w:basedOn w:val="Ttulo"/>
     <w:autoRedefine/>
     <w:qFormat/>
     <w:rsid w:val="009A3173"/>
@@ -7316,7 +7120,7 @@
 </file>
 
 <file path=customXml/itemProps2.xml><?xml version="1.0" encoding="utf-8"?>
-<ds:datastoreItem xmlns:ds="http://schemas.openxmlformats.org/officeDocument/2006/customXml" ds:itemID="{F5968FED-2813-4DC7-B9D2-BC5A5D224BB0}">
+<ds:datastoreItem xmlns:ds="http://schemas.openxmlformats.org/officeDocument/2006/customXml" ds:itemID="{237A9FA3-2C50-494A-B225-7E3CBC57BF36}">
   <ds:schemaRefs>
     <ds:schemaRef ds:uri="http://schemas.openxmlformats.org/officeDocument/2006/bibliography"/>
   </ds:schemaRefs>

</xml_diff>